<commit_message>
Add defination for Equivalence Relation and partition
</commit_message>
<xml_diff>
--- a/现代数学基础.docx
+++ b/现代数学基础.docx
@@ -3418,7 +3418,7 @@
                 <v:shape id="_x0000_i1025" type="#_x0000_t75" style="width:33.75pt;height:17.25pt;mso-wrap-style:square;mso-position-horizontal-relative:page;mso-position-vertical-relative:page" o:ole="">
                   <v:imagedata r:id="rId9" o:title=""/>
                 </v:shape>
-                <o:OLEObject Type="Embed" ProgID="Equation.3" ShapeID="_x0000_i1025" DrawAspect="Content" ObjectID="_1415973413" r:id="rId10">
+                <o:OLEObject Type="Embed" ProgID="Equation.3" ShapeID="_x0000_i1025" DrawAspect="Content" ObjectID="_1415976667" r:id="rId10">
                   <o:FieldCodes>\* MERGEFORMAT</o:FieldCodes>
                 </o:OLEObject>
               </w:object>
@@ -6850,7 +6850,7 @@
                 <v:shape id="_x0000_i1026" type="#_x0000_t75" style="width:12pt;height:11.25pt;mso-wrap-style:square;mso-position-horizontal-relative:page;mso-position-vertical-relative:page" o:ole="">
                   <v:imagedata r:id="rId11" o:title=""/>
                 </v:shape>
-                <o:OLEObject Type="Embed" ProgID="Equation.3" ShapeID="_x0000_i1026" DrawAspect="Content" ObjectID="_1415973414" r:id="rId12">
+                <o:OLEObject Type="Embed" ProgID="Equation.3" ShapeID="_x0000_i1026" DrawAspect="Content" ObjectID="_1415976668" r:id="rId12">
                   <o:FieldCodes>\* MERGEFORMAT</o:FieldCodes>
                 </o:OLEObject>
               </w:object>
@@ -7021,7 +7021,7 @@
                 <v:shape id="_x0000_i1027" type="#_x0000_t75" style="width:15.75pt;height:15pt;mso-wrap-style:square;mso-position-horizontal-relative:page;mso-position-vertical-relative:page" o:ole="">
                   <v:imagedata r:id="rId13" o:title=""/>
                 </v:shape>
-                <o:OLEObject Type="Embed" ProgID="Equation.3" ShapeID="_x0000_i1027" DrawAspect="Content" ObjectID="_1415973415" r:id="rId14">
+                <o:OLEObject Type="Embed" ProgID="Equation.3" ShapeID="_x0000_i1027" DrawAspect="Content" ObjectID="_1415976669" r:id="rId14">
                   <o:FieldCodes>\* MERGEFORMAT</o:FieldCodes>
                 </o:OLEObject>
               </w:object>
@@ -7356,7 +7356,7 @@
                 <v:shape id="_x0000_i1028" type="#_x0000_t75" style="width:14.25pt;height:15pt;mso-wrap-style:square;mso-position-horizontal-relative:page;mso-position-vertical-relative:page" o:ole="">
                   <v:imagedata r:id="rId15" o:title=""/>
                 </v:shape>
-                <o:OLEObject Type="Embed" ProgID="Equation.3" ShapeID="_x0000_i1028" DrawAspect="Content" ObjectID="_1415973416" r:id="rId16">
+                <o:OLEObject Type="Embed" ProgID="Equation.3" ShapeID="_x0000_i1028" DrawAspect="Content" ObjectID="_1415976670" r:id="rId16">
                   <o:FieldCodes>\* MERGEFORMAT</o:FieldCodes>
                 </o:OLEObject>
               </w:object>
@@ -8168,7 +8168,7 @@
                 <v:shape id="_x0000_i1029" type="#_x0000_t75" style="width:15.75pt;height:15pt;mso-wrap-style:square;mso-position-horizontal-relative:page;mso-position-vertical-relative:page" o:ole="">
                   <v:imagedata r:id="rId17" o:title=""/>
                 </v:shape>
-                <o:OLEObject Type="Embed" ProgID="Equation.3" ShapeID="_x0000_i1029" DrawAspect="Content" ObjectID="_1415973417" r:id="rId18">
+                <o:OLEObject Type="Embed" ProgID="Equation.3" ShapeID="_x0000_i1029" DrawAspect="Content" ObjectID="_1415976671" r:id="rId18">
                   <o:FieldCodes>\* MERGEFORMAT</o:FieldCodes>
                 </o:OLEObject>
               </w:object>
@@ -10566,7 +10566,7 @@
           <v:shape id="_x0000_i1030" type="#_x0000_t75" style="width:29.25pt;height:15.75pt" o:ole="">
             <v:imagedata r:id="rId19" o:title=""/>
           </v:shape>
-          <o:OLEObject Type="Embed" ProgID="Equation.Ribbit" ShapeID="_x0000_i1030" DrawAspect="Content" ObjectID="_1415973418" r:id="rId20"/>
+          <o:OLEObject Type="Embed" ProgID="Equation.Ribbit" ShapeID="_x0000_i1030" DrawAspect="Content" ObjectID="_1415976672" r:id="rId20"/>
         </w:object>
       </w:r>
     </w:p>
@@ -10685,7 +10685,7 @@
           <v:shape id="_x0000_i1031" type="#_x0000_t75" style="width:37.5pt;height:12.75pt" o:ole="">
             <v:imagedata r:id="rId21" o:title=""/>
           </v:shape>
-          <o:OLEObject Type="Embed" ProgID="Equation.Ribbit" ShapeID="_x0000_i1031" DrawAspect="Content" ObjectID="_1415973419" r:id="rId22"/>
+          <o:OLEObject Type="Embed" ProgID="Equation.Ribbit" ShapeID="_x0000_i1031" DrawAspect="Content" ObjectID="_1415976673" r:id="rId22"/>
         </w:object>
       </w:r>
       <w:r>
@@ -10702,7 +10702,7 @@
           <v:shape id="_x0000_i1032" type="#_x0000_t75" style="width:30.75pt;height:12pt" o:ole="">
             <v:imagedata r:id="rId23" o:title=""/>
           </v:shape>
-          <o:OLEObject Type="Embed" ProgID="Equation.Ribbit" ShapeID="_x0000_i1032" DrawAspect="Content" ObjectID="_1415973420" r:id="rId24"/>
+          <o:OLEObject Type="Embed" ProgID="Equation.Ribbit" ShapeID="_x0000_i1032" DrawAspect="Content" ObjectID="_1415976674" r:id="rId24"/>
         </w:object>
       </w:r>
       <w:r>
@@ -10743,7 +10743,7 @@
           <v:shape id="_x0000_i1033" type="#_x0000_t75" style="width:34.5pt;height:12.75pt" o:ole="">
             <v:imagedata r:id="rId25" o:title=""/>
           </v:shape>
-          <o:OLEObject Type="Embed" ProgID="Equation.Ribbit" ShapeID="_x0000_i1033" DrawAspect="Content" ObjectID="_1415973421" r:id="rId26"/>
+          <o:OLEObject Type="Embed" ProgID="Equation.Ribbit" ShapeID="_x0000_i1033" DrawAspect="Content" ObjectID="_1415976675" r:id="rId26"/>
         </w:object>
       </w:r>
       <w:r>
@@ -10760,7 +10760,7 @@
           <v:shape id="_x0000_i1034" type="#_x0000_t75" style="width:34.5pt;height:12.75pt" o:ole="">
             <v:imagedata r:id="rId27" o:title=""/>
           </v:shape>
-          <o:OLEObject Type="Embed" ProgID="Equation.Ribbit" ShapeID="_x0000_i1034" DrawAspect="Content" ObjectID="_1415973422" r:id="rId28"/>
+          <o:OLEObject Type="Embed" ProgID="Equation.Ribbit" ShapeID="_x0000_i1034" DrawAspect="Content" ObjectID="_1415976676" r:id="rId28"/>
         </w:object>
       </w:r>
       <w:r>
@@ -10831,7 +10831,7 @@
           <v:shape id="_x0000_i1035" type="#_x0000_t75" style="width:34.5pt;height:12.75pt" o:ole="">
             <v:imagedata r:id="rId25" o:title=""/>
           </v:shape>
-          <o:OLEObject Type="Embed" ProgID="Equation.Ribbit" ShapeID="_x0000_i1035" DrawAspect="Content" ObjectID="_1415973423" r:id="rId29"/>
+          <o:OLEObject Type="Embed" ProgID="Equation.Ribbit" ShapeID="_x0000_i1035" DrawAspect="Content" ObjectID="_1415976677" r:id="rId29"/>
         </w:object>
       </w:r>
       <w:r>
@@ -10848,7 +10848,7 @@
           <v:shape id="_x0000_i1036" type="#_x0000_t75" style="width:34.5pt;height:12.75pt" o:ole="">
             <v:imagedata r:id="rId27" o:title=""/>
           </v:shape>
-          <o:OLEObject Type="Embed" ProgID="Equation.Ribbit" ShapeID="_x0000_i1036" DrawAspect="Content" ObjectID="_1415973424" r:id="rId30"/>
+          <o:OLEObject Type="Embed" ProgID="Equation.Ribbit" ShapeID="_x0000_i1036" DrawAspect="Content" ObjectID="_1415976678" r:id="rId30"/>
         </w:object>
       </w:r>
       <w:r>
@@ -10923,7 +10923,7 @@
           <v:shape id="_x0000_i1037" type="#_x0000_t75" style="width:35.25pt;height:12.75pt" o:ole="">
             <v:imagedata r:id="rId31" o:title=""/>
           </v:shape>
-          <o:OLEObject Type="Embed" ProgID="Equation.Ribbit" ShapeID="_x0000_i1037" DrawAspect="Content" ObjectID="_1415973425" r:id="rId32"/>
+          <o:OLEObject Type="Embed" ProgID="Equation.Ribbit" ShapeID="_x0000_i1037" DrawAspect="Content" ObjectID="_1415976679" r:id="rId32"/>
         </w:object>
       </w:r>
       <w:r>
@@ -10940,7 +10940,7 @@
           <v:shape id="_x0000_i1038" type="#_x0000_t75" style="width:107.25pt;height:14.25pt" o:ole="">
             <v:imagedata r:id="rId33" o:title=""/>
           </v:shape>
-          <o:OLEObject Type="Embed" ProgID="Equation.Ribbit" ShapeID="_x0000_i1038" DrawAspect="Content" ObjectID="_1415973426" r:id="rId34"/>
+          <o:OLEObject Type="Embed" ProgID="Equation.Ribbit" ShapeID="_x0000_i1038" DrawAspect="Content" ObjectID="_1415976680" r:id="rId34"/>
         </w:object>
       </w:r>
       <w:r>
@@ -10957,7 +10957,7 @@
           <v:shape id="_x0000_i1039" type="#_x0000_t75" style="width:12.75pt;height:12.75pt" o:ole="">
             <v:imagedata r:id="rId35" o:title=""/>
           </v:shape>
-          <o:OLEObject Type="Embed" ProgID="Equation.Ribbit" ShapeID="_x0000_i1039" DrawAspect="Content" ObjectID="_1415973427" r:id="rId36"/>
+          <o:OLEObject Type="Embed" ProgID="Equation.Ribbit" ShapeID="_x0000_i1039" DrawAspect="Content" ObjectID="_1415976681" r:id="rId36"/>
         </w:object>
       </w:r>
       <w:r>
@@ -10994,7 +10994,7 @@
           <v:shape id="_x0000_i1040" type="#_x0000_t75" style="width:103.5pt;height:14.25pt" o:ole="">
             <v:imagedata r:id="rId37" o:title=""/>
           </v:shape>
-          <o:OLEObject Type="Embed" ProgID="Equation.Ribbit" ShapeID="_x0000_i1040" DrawAspect="Content" ObjectID="_1415973428" r:id="rId38"/>
+          <o:OLEObject Type="Embed" ProgID="Equation.Ribbit" ShapeID="_x0000_i1040" DrawAspect="Content" ObjectID="_1415976682" r:id="rId38"/>
         </w:object>
       </w:r>
       <w:r>
@@ -11084,7 +11084,7 @@
           <v:shape id="_x0000_i1041" type="#_x0000_t75" style="width:141pt;height:14.25pt" o:ole="">
             <v:imagedata r:id="rId39" o:title=""/>
           </v:shape>
-          <o:OLEObject Type="Embed" ProgID="Equation.Ribbit" ShapeID="_x0000_i1041" DrawAspect="Content" ObjectID="_1415973429" r:id="rId40"/>
+          <o:OLEObject Type="Embed" ProgID="Equation.Ribbit" ShapeID="_x0000_i1041" DrawAspect="Content" ObjectID="_1415976683" r:id="rId40"/>
         </w:object>
       </w:r>
     </w:p>
@@ -11182,7 +11182,7 @@
           <v:shape id="_x0000_i1111" type="#_x0000_t75" style="width:108pt;height:14.25pt" o:ole="">
             <v:imagedata r:id="rId41" o:title=""/>
           </v:shape>
-          <o:OLEObject Type="Embed" ProgID="Equation.Ribbit" ShapeID="_x0000_i1111" DrawAspect="Content" ObjectID="_1415973430" r:id="rId42"/>
+          <o:OLEObject Type="Embed" ProgID="Equation.Ribbit" ShapeID="_x0000_i1111" DrawAspect="Content" ObjectID="_1415976684" r:id="rId42"/>
         </w:object>
       </w:r>
       <w:r>
@@ -11199,7 +11199,7 @@
           <v:shape id="_x0000_i1112" type="#_x0000_t75" style="width:29.25pt;height:12.75pt" o:ole="">
             <v:imagedata r:id="rId43" o:title=""/>
           </v:shape>
-          <o:OLEObject Type="Embed" ProgID="Equation.Ribbit" ShapeID="_x0000_i1112" DrawAspect="Content" ObjectID="_1415973431" r:id="rId44"/>
+          <o:OLEObject Type="Embed" ProgID="Equation.Ribbit" ShapeID="_x0000_i1112" DrawAspect="Content" ObjectID="_1415976685" r:id="rId44"/>
         </w:object>
       </w:r>
       <w:r>
@@ -11216,7 +11216,7 @@
           <v:shape id="_x0000_i1113" type="#_x0000_t75" style="width:69pt;height:14.25pt" o:ole="">
             <v:imagedata r:id="rId45" o:title=""/>
           </v:shape>
-          <o:OLEObject Type="Embed" ProgID="Equation.Ribbit" ShapeID="_x0000_i1113" DrawAspect="Content" ObjectID="_1415973432" r:id="rId46"/>
+          <o:OLEObject Type="Embed" ProgID="Equation.Ribbit" ShapeID="_x0000_i1113" DrawAspect="Content" ObjectID="_1415976686" r:id="rId46"/>
         </w:object>
       </w:r>
     </w:p>
@@ -11272,7 +11272,7 @@
           <v:shape id="_x0000_i1114" type="#_x0000_t75" style="width:159.75pt;height:14.25pt" o:ole="">
             <v:imagedata r:id="rId47" o:title=""/>
           </v:shape>
-          <o:OLEObject Type="Embed" ProgID="Equation.Ribbit" ShapeID="_x0000_i1114" DrawAspect="Content" ObjectID="_1415973433" r:id="rId48"/>
+          <o:OLEObject Type="Embed" ProgID="Equation.Ribbit" ShapeID="_x0000_i1114" DrawAspect="Content" ObjectID="_1415976687" r:id="rId48"/>
         </w:object>
       </w:r>
       <w:r>
@@ -11340,7 +11340,7 @@
           <v:shape id="_x0000_i1115" type="#_x0000_t75" style="width:35.25pt;height:11.25pt" o:ole="">
             <v:imagedata r:id="rId49" o:title=""/>
           </v:shape>
-          <o:OLEObject Type="Embed" ProgID="Equation.Ribbit" ShapeID="_x0000_i1115" DrawAspect="Content" ObjectID="_1415973434" r:id="rId50"/>
+          <o:OLEObject Type="Embed" ProgID="Equation.Ribbit" ShapeID="_x0000_i1115" DrawAspect="Content" ObjectID="_1415976688" r:id="rId50"/>
         </w:object>
       </w:r>
       <w:r>
@@ -11369,7 +11369,7 @@
           <v:shape id="_x0000_i1116" type="#_x0000_t75" style="width:35.25pt;height:11.25pt" o:ole="">
             <v:imagedata r:id="rId49" o:title=""/>
           </v:shape>
-          <o:OLEObject Type="Embed" ProgID="Equation.Ribbit" ShapeID="_x0000_i1116" DrawAspect="Content" ObjectID="_1415973435" r:id="rId51"/>
+          <o:OLEObject Type="Embed" ProgID="Equation.Ribbit" ShapeID="_x0000_i1116" DrawAspect="Content" ObjectID="_1415976689" r:id="rId51"/>
         </w:object>
       </w:r>
       <w:r>
@@ -11386,7 +11386,7 @@
           <v:shape id="_x0000_i1117" type="#_x0000_t75" style="width:66.75pt;height:12.75pt" o:ole="">
             <v:imagedata r:id="rId52" o:title=""/>
           </v:shape>
-          <o:OLEObject Type="Embed" ProgID="Equation.Ribbit" ShapeID="_x0000_i1117" DrawAspect="Content" ObjectID="_1415973436" r:id="rId53"/>
+          <o:OLEObject Type="Embed" ProgID="Equation.Ribbit" ShapeID="_x0000_i1117" DrawAspect="Content" ObjectID="_1415976690" r:id="rId53"/>
         </w:object>
       </w:r>
       <w:r>
@@ -11403,7 +11403,7 @@
           <v:shape id="_x0000_i1118" type="#_x0000_t75" style="width:51pt;height:14.25pt" o:ole="">
             <v:imagedata r:id="rId54" o:title=""/>
           </v:shape>
-          <o:OLEObject Type="Embed" ProgID="Equation.Ribbit" ShapeID="_x0000_i1118" DrawAspect="Content" ObjectID="_1415973437" r:id="rId55"/>
+          <o:OLEObject Type="Embed" ProgID="Equation.Ribbit" ShapeID="_x0000_i1118" DrawAspect="Content" ObjectID="_1415976691" r:id="rId55"/>
         </w:object>
       </w:r>
       <w:r>
@@ -11447,8 +11447,668 @@
         </w:rPr>
         <w:t>等价关系和等价类</w:t>
       </w:r>
+    </w:p>
+    <w:p>
+      <w:pPr>
+        <w:rPr>
+          <w:rFonts w:hint="eastAsia"/>
+        </w:rPr>
+      </w:pPr>
+      <w:r>
+        <w:rPr>
+          <w:rFonts w:hint="eastAsia"/>
+          <w:b/>
+        </w:rPr>
+        <w:t>定义</w:t>
+      </w:r>
+      <w:r>
+        <w:rPr>
+          <w:rFonts w:hint="eastAsia"/>
+          <w:b/>
+        </w:rPr>
+        <w:t>4</w:t>
+      </w:r>
+      <w:r>
+        <w:rPr>
+          <w:rFonts w:hint="eastAsia"/>
+        </w:rPr>
+        <w:t xml:space="preserve"> R</w:t>
+      </w:r>
+      <w:r>
+        <w:rPr>
+          <w:rFonts w:hint="eastAsia"/>
+        </w:rPr>
+        <w:t>是</w:t>
+      </w:r>
+      <w:r>
+        <w:rPr>
+          <w:rFonts w:hint="eastAsia"/>
+        </w:rPr>
+        <w:t>X</w:t>
+      </w:r>
+      <w:r>
+        <w:rPr>
+          <w:rFonts w:hint="eastAsia"/>
+        </w:rPr>
+        <w:t>上的二元关系，并满足下面三条件：</w:t>
+      </w:r>
+    </w:p>
+    <w:p>
+      <w:pPr>
+        <w:pStyle w:val="a7"/>
+        <w:numPr>
+          <w:ilvl w:val="0"/>
+          <w:numId w:val="24"/>
+        </w:numPr>
+        <w:ind w:firstLineChars="0"/>
+        <w:rPr>
+          <w:rFonts w:hint="eastAsia"/>
+        </w:rPr>
+      </w:pPr>
+      <w:r>
+        <w:rPr>
+          <w:rFonts w:hint="eastAsia"/>
+        </w:rPr>
+        <w:t>自返性</w:t>
+      </w:r>
+      <w:r>
+        <w:rPr>
+          <w:rFonts w:hint="eastAsia"/>
+        </w:rPr>
+        <w:t xml:space="preserve">(Reflexivity) </w:t>
+      </w:r>
+      <w:r>
+        <w:rPr>
+          <w:position w:val="-6"/>
+        </w:rPr>
+        <w:object w:dxaOrig="1438" w:dyaOrig="246">
+          <v:shape id="_x0000_i1119" type="#_x0000_t75" style="width:1in;height:12pt" o:ole="">
+            <v:imagedata r:id="rId56" o:title=""/>
+          </v:shape>
+          <o:OLEObject Type="Embed" ProgID="Equation.Ribbit" ShapeID="_x0000_i1119" DrawAspect="Content" ObjectID="_1415976692" r:id="rId57"/>
+        </w:object>
+      </w:r>
+    </w:p>
+    <w:p>
+      <w:pPr>
+        <w:pStyle w:val="a7"/>
+        <w:numPr>
+          <w:ilvl w:val="0"/>
+          <w:numId w:val="24"/>
+        </w:numPr>
+        <w:ind w:firstLineChars="0"/>
+        <w:rPr>
+          <w:rFonts w:hint="eastAsia"/>
+        </w:rPr>
+      </w:pPr>
+      <w:r>
+        <w:rPr>
+          <w:rFonts w:hint="eastAsia"/>
+        </w:rPr>
+        <w:t>对称性</w:t>
+      </w:r>
+      <w:r>
+        <w:rPr>
+          <w:rFonts w:hint="eastAsia"/>
+        </w:rPr>
+        <w:t xml:space="preserve">(Symmetry) </w:t>
+      </w:r>
+      <w:r>
+        <w:rPr>
+          <w:rFonts w:hint="eastAsia"/>
+        </w:rPr>
+        <w:t>如果</w:t>
+      </w:r>
+      <w:proofErr w:type="spellStart"/>
+      <w:r>
+        <w:rPr>
+          <w:rFonts w:hint="eastAsia"/>
+        </w:rPr>
+        <w:t>aRb</w:t>
+      </w:r>
+      <w:proofErr w:type="spellEnd"/>
+      <w:r>
+        <w:rPr>
+          <w:rFonts w:hint="eastAsia"/>
+        </w:rPr>
+        <w:t>，则</w:t>
+      </w:r>
+      <w:proofErr w:type="spellStart"/>
+      <w:r>
+        <w:rPr>
+          <w:rFonts w:hint="eastAsia"/>
+        </w:rPr>
+        <w:t>bRa</w:t>
+      </w:r>
+      <w:proofErr w:type="spellEnd"/>
+    </w:p>
+    <w:p>
+      <w:pPr>
+        <w:pStyle w:val="a7"/>
+        <w:numPr>
+          <w:ilvl w:val="0"/>
+          <w:numId w:val="24"/>
+        </w:numPr>
+        <w:ind w:firstLineChars="0"/>
+        <w:rPr>
+          <w:rFonts w:hint="eastAsia"/>
+        </w:rPr>
+      </w:pPr>
+      <w:r>
+        <w:rPr>
+          <w:rFonts w:hint="eastAsia"/>
+        </w:rPr>
+        <w:t>传递性</w:t>
+      </w:r>
+      <w:r>
+        <w:rPr>
+          <w:rFonts w:hint="eastAsia"/>
+        </w:rPr>
+        <w:t xml:space="preserve">(Transitivity) </w:t>
+      </w:r>
+      <w:r>
+        <w:rPr>
+          <w:rFonts w:hint="eastAsia"/>
+        </w:rPr>
+        <w:t>如</w:t>
+      </w:r>
+      <w:proofErr w:type="spellStart"/>
+      <w:r>
+        <w:rPr>
+          <w:rFonts w:hint="eastAsia"/>
+        </w:rPr>
+        <w:t>aRb</w:t>
+      </w:r>
+      <w:proofErr w:type="spellEnd"/>
+      <w:r>
+        <w:rPr>
+          <w:rFonts w:hint="eastAsia"/>
+        </w:rPr>
+        <w:t xml:space="preserve">, </w:t>
+      </w:r>
+      <w:proofErr w:type="spellStart"/>
+      <w:r>
+        <w:rPr>
+          <w:rFonts w:hint="eastAsia"/>
+        </w:rPr>
+        <w:t>bRc</w:t>
+      </w:r>
+      <w:proofErr w:type="spellEnd"/>
+      <w:r>
+        <w:rPr>
+          <w:rFonts w:hint="eastAsia"/>
+        </w:rPr>
+        <w:t>则</w:t>
+      </w:r>
+      <w:proofErr w:type="spellStart"/>
+      <w:r>
+        <w:rPr>
+          <w:rFonts w:hint="eastAsia"/>
+        </w:rPr>
+        <w:t>aRc</w:t>
+      </w:r>
+      <w:proofErr w:type="spellEnd"/>
+    </w:p>
+    <w:p>
+      <w:pPr>
+        <w:rPr>
+          <w:rFonts w:hint="eastAsia"/>
+        </w:rPr>
+      </w:pPr>
+      <w:r>
+        <w:rPr>
+          <w:rFonts w:hint="eastAsia"/>
+        </w:rPr>
+        <w:t>就称</w:t>
+      </w:r>
+      <w:r>
+        <w:rPr>
+          <w:rFonts w:hint="eastAsia"/>
+        </w:rPr>
+        <w:t>R</w:t>
+      </w:r>
+      <w:r>
+        <w:rPr>
+          <w:rFonts w:hint="eastAsia"/>
+        </w:rPr>
+        <w:t>是</w:t>
+      </w:r>
+      <w:r>
+        <w:rPr>
+          <w:rFonts w:hint="eastAsia"/>
+        </w:rPr>
+        <w:t>X</w:t>
+      </w:r>
+      <w:r>
+        <w:rPr>
+          <w:rFonts w:hint="eastAsia"/>
+        </w:rPr>
+        <w:t>上的</w:t>
+      </w:r>
+      <w:r>
+        <w:rPr>
+          <w:rFonts w:hint="eastAsia"/>
+          <w:b/>
+        </w:rPr>
+        <w:t>等价关系</w:t>
+      </w:r>
+      <w:r>
+        <w:rPr>
+          <w:rFonts w:hint="eastAsia"/>
+        </w:rPr>
+        <w:t>(Equivalence Relation)</w:t>
+      </w:r>
+      <w:r>
+        <w:rPr>
+          <w:rFonts w:hint="eastAsia"/>
+        </w:rPr>
+        <w:t>。</w:t>
+      </w:r>
+    </w:p>
+    <w:p>
+      <w:pPr>
+        <w:rPr>
+          <w:rFonts w:hint="eastAsia"/>
+        </w:rPr>
+      </w:pPr>
+      <w:r>
+        <w:rPr>
+          <w:rFonts w:hint="eastAsia"/>
+          <w:b/>
+        </w:rPr>
+        <w:t>定义</w:t>
+      </w:r>
+      <w:r>
+        <w:rPr>
+          <w:rFonts w:hint="eastAsia"/>
+          <w:b/>
+        </w:rPr>
+        <w:t>5</w:t>
+      </w:r>
+      <w:r>
+        <w:rPr>
+          <w:rFonts w:hint="eastAsia"/>
+        </w:rPr>
+        <w:t xml:space="preserve"> R</w:t>
+      </w:r>
+      <w:r>
+        <w:rPr>
+          <w:rFonts w:hint="eastAsia"/>
+        </w:rPr>
+        <w:t>是</w:t>
+      </w:r>
+      <w:r>
+        <w:rPr>
+          <w:rFonts w:hint="eastAsia"/>
+        </w:rPr>
+        <w:t>X</w:t>
+      </w:r>
+      <w:r>
+        <w:rPr>
+          <w:rFonts w:hint="eastAsia"/>
+        </w:rPr>
+        <w:t>上的等价关系，</w:t>
+      </w:r>
+      <w:r>
+        <w:rPr>
+          <w:position w:val="-6"/>
+        </w:rPr>
+        <w:object w:dxaOrig="630" w:dyaOrig="244">
+          <v:shape id="_x0000_i1120" type="#_x0000_t75" style="width:31.5pt;height:12pt" o:ole="">
+            <v:imagedata r:id="rId58" o:title=""/>
+          </v:shape>
+          <o:OLEObject Type="Embed" ProgID="Equation.Ribbit" ShapeID="_x0000_i1120" DrawAspect="Content" ObjectID="_1415976693" r:id="rId59"/>
+        </w:object>
+      </w:r>
+      <w:r>
+        <w:rPr>
+          <w:rFonts w:hint="eastAsia"/>
+        </w:rPr>
+        <w:t>，记</w:t>
+      </w:r>
+    </w:p>
+    <w:p>
+      <w:pPr>
+        <w:rPr>
+          <w:rFonts w:hint="eastAsia"/>
+        </w:rPr>
+      </w:pPr>
+      <w:r>
+        <w:rPr>
+          <w:position w:val="-8"/>
+        </w:rPr>
+        <w:object w:dxaOrig="2148" w:dyaOrig="280">
+          <v:shape id="_x0000_i1121" type="#_x0000_t75" style="width:107.25pt;height:14.25pt" o:ole="">
+            <v:imagedata r:id="rId60" o:title=""/>
+          </v:shape>
+          <o:OLEObject Type="Embed" ProgID="Equation.Ribbit" ShapeID="_x0000_i1121" DrawAspect="Content" ObjectID="_1415976694" r:id="rId61"/>
+        </w:object>
+      </w:r>
+      <w:r>
+        <w:rPr>
+          <w:rFonts w:hint="eastAsia"/>
+        </w:rPr>
+        <w:t>，</w:t>
+      </w:r>
+    </w:p>
+    <w:p>
+      <w:pPr>
+        <w:rPr>
+          <w:rFonts w:hint="eastAsia"/>
+        </w:rPr>
+      </w:pPr>
+      <w:r>
+        <w:rPr>
+          <w:rFonts w:hint="eastAsia"/>
+        </w:rPr>
+        <w:t>称</w:t>
+      </w:r>
+      <w:r>
+        <w:rPr>
+          <w:rFonts w:hint="eastAsia"/>
+        </w:rPr>
+        <w:t>[a]</w:t>
+      </w:r>
+      <w:r>
+        <w:rPr>
+          <w:rFonts w:hint="eastAsia"/>
+        </w:rPr>
+        <w:t>是</w:t>
+      </w:r>
+      <w:r>
+        <w:rPr>
+          <w:rFonts w:hint="eastAsia"/>
+        </w:rPr>
+        <w:t>a</w:t>
+      </w:r>
+      <w:r>
+        <w:rPr>
+          <w:rFonts w:hint="eastAsia"/>
+        </w:rPr>
+        <w:t>关于</w:t>
+      </w:r>
+      <w:r>
+        <w:rPr>
+          <w:rFonts w:hint="eastAsia"/>
+        </w:rPr>
+        <w:t>R</w:t>
+      </w:r>
+      <w:r>
+        <w:rPr>
+          <w:rFonts w:hint="eastAsia"/>
+        </w:rPr>
+        <w:t>的</w:t>
+      </w:r>
+      <w:r>
+        <w:rPr>
+          <w:rFonts w:hint="eastAsia"/>
+          <w:b/>
+        </w:rPr>
+        <w:t>等价类</w:t>
+      </w:r>
+      <w:r>
+        <w:rPr>
+          <w:rFonts w:hint="eastAsia"/>
+        </w:rPr>
+        <w:t>(Equivalence)</w:t>
+      </w:r>
+      <w:r>
+        <w:rPr>
+          <w:rFonts w:hint="eastAsia"/>
+        </w:rPr>
+        <w:t>。记全体关于</w:t>
+      </w:r>
+      <w:r>
+        <w:rPr>
+          <w:rFonts w:hint="eastAsia"/>
+        </w:rPr>
+        <w:t>R</w:t>
+      </w:r>
+      <w:r>
+        <w:rPr>
+          <w:rFonts w:hint="eastAsia"/>
+        </w:rPr>
+        <w:t>的等价类集合为</w:t>
+      </w:r>
+    </w:p>
+    <w:p>
+      <w:pPr>
+        <w:rPr>
+          <w:rFonts w:hint="eastAsia"/>
+        </w:rPr>
+      </w:pPr>
+      <w:r>
+        <w:rPr>
+          <w:position w:val="-8"/>
+        </w:rPr>
+        <w:object w:dxaOrig="1990" w:dyaOrig="280">
+          <v:shape id="_x0000_i1122" type="#_x0000_t75" style="width:99.75pt;height:14.25pt" o:ole="">
+            <v:imagedata r:id="rId62" o:title=""/>
+          </v:shape>
+          <o:OLEObject Type="Embed" ProgID="Equation.Ribbit" ShapeID="_x0000_i1122" DrawAspect="Content" ObjectID="_1415976695" r:id="rId63"/>
+        </w:object>
+      </w:r>
+      <w:r>
+        <w:rPr>
+          <w:rFonts w:hint="eastAsia"/>
+        </w:rPr>
+        <w:t>，</w:t>
+      </w:r>
+    </w:p>
+    <w:p>
+      <w:pPr>
+        <w:rPr>
+          <w:rFonts w:hint="eastAsia"/>
+        </w:rPr>
+      </w:pPr>
+      <w:r>
+        <w:rPr>
+          <w:rFonts w:hint="eastAsia"/>
+        </w:rPr>
+        <w:t>称</w:t>
+      </w:r>
+      <w:r>
+        <w:rPr>
+          <w:rFonts w:hint="eastAsia"/>
+        </w:rPr>
+        <w:t>X/R</w:t>
+      </w:r>
+      <w:r>
+        <w:rPr>
+          <w:rFonts w:hint="eastAsia"/>
+        </w:rPr>
+        <w:t>为</w:t>
+      </w:r>
+      <w:r>
+        <w:rPr>
+          <w:rFonts w:hint="eastAsia"/>
+        </w:rPr>
+        <w:t>X</w:t>
+      </w:r>
+      <w:r>
+        <w:rPr>
+          <w:rFonts w:hint="eastAsia"/>
+        </w:rPr>
+        <w:t>关于</w:t>
+      </w:r>
+      <w:r>
+        <w:rPr>
+          <w:rFonts w:hint="eastAsia"/>
+        </w:rPr>
+        <w:t>R</w:t>
+      </w:r>
+      <w:r>
+        <w:rPr>
+          <w:rFonts w:hint="eastAsia"/>
+        </w:rPr>
+        <w:t>的</w:t>
+      </w:r>
+      <w:r>
+        <w:rPr>
+          <w:rFonts w:hint="eastAsia"/>
+          <w:b/>
+        </w:rPr>
+        <w:t>商集</w:t>
+      </w:r>
+      <w:r>
+        <w:rPr>
+          <w:rFonts w:hint="eastAsia"/>
+        </w:rPr>
+        <w:t>(Quotient set)</w:t>
+      </w:r>
+      <w:r>
+        <w:rPr>
+          <w:rFonts w:hint="eastAsia"/>
+        </w:rPr>
+        <w:t>。</w:t>
+      </w:r>
+    </w:p>
+    <w:p>
+      <w:pPr>
+        <w:rPr>
+          <w:rFonts w:hint="eastAsia"/>
+        </w:rPr>
+      </w:pPr>
+      <w:r>
+        <w:rPr>
+          <w:rFonts w:hint="eastAsia"/>
+          <w:b/>
+        </w:rPr>
+        <w:t>定义</w:t>
+      </w:r>
+      <w:r>
+        <w:rPr>
+          <w:rFonts w:hint="eastAsia"/>
+          <w:b/>
+        </w:rPr>
+        <w:t>6</w:t>
+      </w:r>
+      <w:r>
+        <w:rPr>
+          <w:rFonts w:hint="eastAsia"/>
+        </w:rPr>
+        <w:t xml:space="preserve"> </w:t>
+      </w:r>
+      <w:r>
+        <w:rPr>
+          <w:rFonts w:hint="eastAsia"/>
+        </w:rPr>
+        <w:t>每个</w:t>
+      </w:r>
+      <w:r>
+        <w:rPr>
+          <w:position w:val="-8"/>
+        </w:rPr>
+        <w:object w:dxaOrig="908" w:dyaOrig="278">
+          <v:shape id="_x0000_i1123" type="#_x0000_t75" style="width:45.75pt;height:14.25pt" o:ole="">
+            <v:imagedata r:id="rId64" o:title=""/>
+          </v:shape>
+          <o:OLEObject Type="Embed" ProgID="Equation.Ribbit" ShapeID="_x0000_i1123" DrawAspect="Content" ObjectID="_1415976696" r:id="rId65"/>
+        </w:object>
+      </w:r>
+      <w:r>
+        <w:rPr>
+          <w:rFonts w:hint="eastAsia"/>
+        </w:rPr>
+        <w:t>是</w:t>
+      </w:r>
+      <w:r>
+        <w:rPr>
+          <w:rFonts w:hint="eastAsia"/>
+        </w:rPr>
+        <w:t>X</w:t>
+      </w:r>
+      <w:r>
+        <w:rPr>
+          <w:rFonts w:hint="eastAsia"/>
+        </w:rPr>
+        <w:t>的非空子集，</w:t>
+      </w:r>
+      <w:r>
+        <w:rPr>
+          <w:position w:val="-32"/>
+        </w:rPr>
+        <w:object w:dxaOrig="1080" w:dyaOrig="570">
+          <v:shape id="_x0000_i1124" type="#_x0000_t75" style="width:54pt;height:28.5pt" o:ole="">
+            <v:imagedata r:id="rId66" o:title=""/>
+          </v:shape>
+          <o:OLEObject Type="Embed" ProgID="Equation.Ribbit" ShapeID="_x0000_i1124" DrawAspect="Content" ObjectID="_1415976697" r:id="rId67"/>
+        </w:object>
+      </w:r>
+      <w:r>
+        <w:rPr>
+          <w:rFonts w:hint="eastAsia"/>
+        </w:rPr>
+        <w:t>，并且</w:t>
+      </w:r>
+      <w:r>
+        <w:rPr>
+          <w:position w:val="-8"/>
+        </w:rPr>
+        <w:object w:dxaOrig="2896" w:dyaOrig="290">
+          <v:shape id="_x0000_i1125" type="#_x0000_t75" style="width:144.75pt;height:14.25pt" o:ole="">
+            <v:imagedata r:id="rId68" o:title=""/>
+          </v:shape>
+          <o:OLEObject Type="Embed" ProgID="Equation.Ribbit" ShapeID="_x0000_i1125" DrawAspect="Content" ObjectID="_1415976698" r:id="rId69"/>
+        </w:object>
+      </w:r>
+      <w:r>
+        <w:rPr>
+          <w:rFonts w:hint="eastAsia"/>
+        </w:rPr>
+        <w:t>，就称</w:t>
+      </w:r>
+      <w:r>
+        <w:rPr>
+          <w:rFonts w:hint="eastAsia"/>
+        </w:rPr>
+        <w:t>{</w:t>
+      </w:r>
       <w:bookmarkStart w:id="7" w:name="_GoBack"/>
       <w:bookmarkEnd w:id="7"/>
+      <w:r>
+        <w:rPr>
+          <w:rFonts w:hint="eastAsia"/>
+        </w:rPr>
+        <w:t>Bi}</w:t>
+      </w:r>
+      <w:r>
+        <w:rPr>
+          <w:rFonts w:hint="eastAsia"/>
+        </w:rPr>
+        <w:t>是</w:t>
+      </w:r>
+      <w:r>
+        <w:rPr>
+          <w:rFonts w:hint="eastAsia"/>
+        </w:rPr>
+        <w:t>X</w:t>
+      </w:r>
+      <w:r>
+        <w:rPr>
+          <w:rFonts w:hint="eastAsia"/>
+        </w:rPr>
+        <w:t>的一个</w:t>
+      </w:r>
+      <w:r>
+        <w:rPr>
+          <w:rFonts w:hint="eastAsia"/>
+          <w:b/>
+        </w:rPr>
+        <w:t>分划</w:t>
+      </w:r>
+      <w:r>
+        <w:rPr>
+          <w:rFonts w:hint="eastAsia"/>
+        </w:rPr>
+        <w:t>(partition)</w:t>
+      </w:r>
+      <w:r>
+        <w:rPr>
+          <w:rFonts w:hint="eastAsia"/>
+        </w:rPr>
+        <w:t>。</w:t>
+      </w:r>
     </w:p>
     <w:p>
       <w:pPr>
@@ -11542,9 +12202,9 @@
         </w:rPr>
         <w:object w:dxaOrig="642" w:dyaOrig="244">
           <v:shape id="_x0000_i1106" type="#_x0000_t75" style="width:32.25pt;height:12pt" o:ole="">
-            <v:imagedata r:id="rId56" o:title=""/>
+            <v:imagedata r:id="rId70" o:title=""/>
           </v:shape>
-          <o:OLEObject Type="Embed" ProgID="Equation.Ribbit" ShapeID="_x0000_i1106" DrawAspect="Content" ObjectID="_1415973438" r:id="rId57"/>
+          <o:OLEObject Type="Embed" ProgID="Equation.Ribbit" ShapeID="_x0000_i1106" DrawAspect="Content" ObjectID="_1415976699" r:id="rId71"/>
         </w:object>
       </w:r>
       <w:r>
@@ -11559,9 +12219,9 @@
         </w:rPr>
         <w:object w:dxaOrig="608" w:dyaOrig="248">
           <v:shape id="_x0000_i1107" type="#_x0000_t75" style="width:30.75pt;height:12.75pt" o:ole="">
-            <v:imagedata r:id="rId58" o:title=""/>
+            <v:imagedata r:id="rId72" o:title=""/>
           </v:shape>
-          <o:OLEObject Type="Embed" ProgID="Equation.Ribbit" ShapeID="_x0000_i1107" DrawAspect="Content" ObjectID="_1415973439" r:id="rId59"/>
+          <o:OLEObject Type="Embed" ProgID="Equation.Ribbit" ShapeID="_x0000_i1107" DrawAspect="Content" ObjectID="_1415976700" r:id="rId73"/>
         </w:object>
       </w:r>
       <w:r>
@@ -11576,9 +12236,9 @@
         </w:rPr>
         <w:object w:dxaOrig="886" w:dyaOrig="278">
           <v:shape id="_x0000_i1108" type="#_x0000_t75" style="width:44.25pt;height:14.25pt" o:ole="">
-            <v:imagedata r:id="rId60" o:title=""/>
+            <v:imagedata r:id="rId74" o:title=""/>
           </v:shape>
-          <o:OLEObject Type="Embed" ProgID="Equation.Ribbit" ShapeID="_x0000_i1108" DrawAspect="Content" ObjectID="_1415973440" r:id="rId61"/>
+          <o:OLEObject Type="Embed" ProgID="Equation.Ribbit" ShapeID="_x0000_i1108" DrawAspect="Content" ObjectID="_1415976701" r:id="rId75"/>
         </w:object>
       </w:r>
       <w:r>
@@ -11629,9 +12289,9 @@
         </w:rPr>
         <w:object w:dxaOrig="1112" w:dyaOrig="252">
           <v:shape id="_x0000_i1109" type="#_x0000_t75" style="width:55.5pt;height:12.75pt" o:ole="">
-            <v:imagedata r:id="rId62" o:title=""/>
+            <v:imagedata r:id="rId76" o:title=""/>
           </v:shape>
-          <o:OLEObject Type="Embed" ProgID="Equation.Ribbit" ShapeID="_x0000_i1109" DrawAspect="Content" ObjectID="_1415973441" r:id="rId63"/>
+          <o:OLEObject Type="Embed" ProgID="Equation.Ribbit" ShapeID="_x0000_i1109" DrawAspect="Content" ObjectID="_1415976702" r:id="rId77"/>
         </w:object>
       </w:r>
       <w:r>
@@ -11670,9 +12330,9 @@
         </w:rPr>
         <w:object w:dxaOrig="886" w:dyaOrig="278">
           <v:shape id="_x0000_i1110" type="#_x0000_t75" style="width:44.25pt;height:14.25pt" o:ole="">
-            <v:imagedata r:id="rId60" o:title=""/>
+            <v:imagedata r:id="rId74" o:title=""/>
           </v:shape>
-          <o:OLEObject Type="Embed" ProgID="Equation.Ribbit" ShapeID="_x0000_i1110" DrawAspect="Content" ObjectID="_1415973442" r:id="rId64"/>
+          <o:OLEObject Type="Embed" ProgID="Equation.Ribbit" ShapeID="_x0000_i1110" DrawAspect="Content" ObjectID="_1415976703" r:id="rId78"/>
         </w:object>
       </w:r>
       <w:r>
@@ -11745,9 +12405,9 @@
         </w:rPr>
         <w:object w:dxaOrig="168" w:dyaOrig="234">
           <v:shape id="_x0000_i1042" type="#_x0000_t75" style="width:8.25pt;height:12pt" o:ole="">
-            <v:imagedata r:id="rId65" o:title=""/>
+            <v:imagedata r:id="rId79" o:title=""/>
           </v:shape>
-          <o:OLEObject Type="Embed" ProgID="Equation.Ribbit" ShapeID="_x0000_i1042" DrawAspect="Content" ObjectID="_1415973443" r:id="rId66"/>
+          <o:OLEObject Type="Embed" ProgID="Equation.Ribbit" ShapeID="_x0000_i1042" DrawAspect="Content" ObjectID="_1415976704" r:id="rId80"/>
         </w:object>
       </w:r>
       <w:r>
@@ -11921,9 +12581,9 @@
         </w:rPr>
         <w:object w:dxaOrig="118" w:dyaOrig="272">
           <v:shape id="_x0000_i1043" type="#_x0000_t75" style="width:6pt;height:13.5pt" o:ole="">
-            <v:imagedata r:id="rId67" o:title=""/>
+            <v:imagedata r:id="rId81" o:title=""/>
           </v:shape>
-          <o:OLEObject Type="Embed" ProgID="Equation.Ribbit" ShapeID="_x0000_i1043" DrawAspect="Content" ObjectID="_1415973444" r:id="rId68"/>
+          <o:OLEObject Type="Embed" ProgID="Equation.Ribbit" ShapeID="_x0000_i1043" DrawAspect="Content" ObjectID="_1415976705" r:id="rId82"/>
         </w:object>
       </w:r>
       <w:r>
@@ -11950,9 +12610,9 @@
         </w:rPr>
         <w:object w:dxaOrig="216" w:dyaOrig="286">
           <v:shape id="_x0000_i1044" type="#_x0000_t75" style="width:10.5pt;height:14.25pt" o:ole="">
-            <v:imagedata r:id="rId69" o:title=""/>
+            <v:imagedata r:id="rId83" o:title=""/>
           </v:shape>
-          <o:OLEObject Type="Embed" ProgID="Equation.Ribbit" ShapeID="_x0000_i1044" DrawAspect="Content" ObjectID="_1415973445" r:id="rId70"/>
+          <o:OLEObject Type="Embed" ProgID="Equation.Ribbit" ShapeID="_x0000_i1044" DrawAspect="Content" ObjectID="_1415976706" r:id="rId84"/>
         </w:object>
       </w:r>
       <w:r>
@@ -12005,6 +12665,7 @@
         <w:rPr>
           <w:rFonts w:hint="eastAsia"/>
         </w:rPr>
+        <w:lastRenderedPageBreak/>
         <w:t>定义</w:t>
       </w:r>
       <w:r>
@@ -12037,9 +12698,9 @@
         </w:rPr>
         <w:object w:dxaOrig="1112" w:dyaOrig="252">
           <v:shape id="_x0000_i1045" type="#_x0000_t75" style="width:55.5pt;height:12.75pt" o:ole="">
-            <v:imagedata r:id="rId71" o:title=""/>
+            <v:imagedata r:id="rId85" o:title=""/>
           </v:shape>
-          <o:OLEObject Type="Embed" ProgID="Equation.Ribbit" ShapeID="_x0000_i1045" DrawAspect="Content" ObjectID="_1415973446" r:id="rId72"/>
+          <o:OLEObject Type="Embed" ProgID="Equation.Ribbit" ShapeID="_x0000_i1045" DrawAspect="Content" ObjectID="_1415976707" r:id="rId86"/>
         </w:object>
       </w:r>
       <w:r>
@@ -12137,9 +12798,9 @@
         </w:rPr>
         <w:object w:dxaOrig="232" w:dyaOrig="250">
           <v:shape id="_x0000_i1046" type="#_x0000_t75" style="width:11.25pt;height:12.75pt" o:ole="">
-            <v:imagedata r:id="rId73" o:title=""/>
+            <v:imagedata r:id="rId87" o:title=""/>
           </v:shape>
-          <o:OLEObject Type="Embed" ProgID="Equation.Ribbit" ShapeID="_x0000_i1046" DrawAspect="Content" ObjectID="_1415973447" r:id="rId74"/>
+          <o:OLEObject Type="Embed" ProgID="Equation.Ribbit" ShapeID="_x0000_i1046" DrawAspect="Content" ObjectID="_1415976708" r:id="rId88"/>
         </w:object>
       </w:r>
       <w:r>
@@ -12217,9 +12878,9 @@
         </w:rPr>
         <w:object w:dxaOrig="1730" w:dyaOrig="256">
           <v:shape id="_x0000_i1047" type="#_x0000_t75" style="width:86.25pt;height:12.75pt" o:ole="">
-            <v:imagedata r:id="rId75" o:title=""/>
+            <v:imagedata r:id="rId89" o:title=""/>
           </v:shape>
-          <o:OLEObject Type="Embed" ProgID="Equation.Ribbit" ShapeID="_x0000_i1047" DrawAspect="Content" ObjectID="_1415973448" r:id="rId76"/>
+          <o:OLEObject Type="Embed" ProgID="Equation.Ribbit" ShapeID="_x0000_i1047" DrawAspect="Content" ObjectID="_1415976709" r:id="rId90"/>
         </w:object>
       </w:r>
       <w:r>
@@ -12239,7 +12900,6 @@
         <w:rPr>
           <w:rFonts w:hint="eastAsia"/>
         </w:rPr>
-        <w:lastRenderedPageBreak/>
         <w:t xml:space="preserve">1.8 </w:t>
       </w:r>
       <w:r>
@@ -12356,9 +13016,9 @@
         </w:rPr>
         <w:object w:dxaOrig="1080" w:dyaOrig="280">
           <v:shape id="_x0000_i1048" type="#_x0000_t75" style="width:54pt;height:14.25pt;mso-wrap-style:square;mso-position-horizontal-relative:page;mso-position-vertical-relative:page" o:ole="">
-            <v:imagedata r:id="rId77" o:title=""/>
+            <v:imagedata r:id="rId91" o:title=""/>
           </v:shape>
-          <o:OLEObject Type="Embed" ProgID="Equation.3" ShapeID="_x0000_i1048" DrawAspect="Content" ObjectID="_1415973449" r:id="rId78">
+          <o:OLEObject Type="Embed" ProgID="Equation.3" ShapeID="_x0000_i1048" DrawAspect="Content" ObjectID="_1415976710" r:id="rId92">
             <o:FieldCodes>\* MERGEFORMAT</o:FieldCodes>
           </o:OLEObject>
         </w:object>
@@ -12402,9 +13062,9 @@
         </w:rPr>
         <w:object w:dxaOrig="1280" w:dyaOrig="279">
           <v:shape id="_x0000_i1049" type="#_x0000_t75" style="width:63.75pt;height:14.25pt" o:ole="">
-            <v:imagedata r:id="rId79" o:title=""/>
+            <v:imagedata r:id="rId93" o:title=""/>
           </v:shape>
-          <o:OLEObject Type="Embed" ProgID="Equation.3" ShapeID="_x0000_i1049" DrawAspect="Content" ObjectID="_1415973450" r:id="rId80">
+          <o:OLEObject Type="Embed" ProgID="Equation.3" ShapeID="_x0000_i1049" DrawAspect="Content" ObjectID="_1415976711" r:id="rId94">
             <o:FieldCodes>\* MERGEFORMAT</o:FieldCodes>
           </o:OLEObject>
         </w:object>
@@ -12469,9 +13129,9 @@
         </w:rPr>
         <w:object w:dxaOrig="180" w:dyaOrig="180">
           <v:shape id="_x0000_i1050" type="#_x0000_t75" style="width:9pt;height:9pt;mso-wrap-style:square;mso-position-horizontal-relative:page;mso-position-vertical-relative:page" o:ole="">
-            <v:imagedata r:id="rId81" o:title=""/>
+            <v:imagedata r:id="rId95" o:title=""/>
           </v:shape>
-          <o:OLEObject Type="Embed" ProgID="Equation.3" ShapeID="_x0000_i1050" DrawAspect="Content" ObjectID="_1415973451" r:id="rId82">
+          <o:OLEObject Type="Embed" ProgID="Equation.3" ShapeID="_x0000_i1050" DrawAspect="Content" ObjectID="_1415976712" r:id="rId96">
             <o:FieldCodes>\* MERGEFORMAT</o:FieldCodes>
           </o:OLEObject>
         </w:object>
@@ -12501,9 +13161,9 @@
         </w:rPr>
         <w:object w:dxaOrig="1161" w:dyaOrig="320">
           <v:shape id="_x0000_i1051" type="#_x0000_t75" style="width:57.75pt;height:15.75pt;mso-wrap-style:square;mso-position-horizontal-relative:page;mso-position-vertical-relative:page" o:ole="">
-            <v:imagedata r:id="rId83" o:title=""/>
+            <v:imagedata r:id="rId97" o:title=""/>
           </v:shape>
-          <o:OLEObject Type="Embed" ProgID="Equation.3" ShapeID="_x0000_i1051" DrawAspect="Content" ObjectID="_1415973452" r:id="rId84">
+          <o:OLEObject Type="Embed" ProgID="Equation.3" ShapeID="_x0000_i1051" DrawAspect="Content" ObjectID="_1415976713" r:id="rId98">
             <o:FieldCodes>\* MERGEFORMAT</o:FieldCodes>
           </o:OLEObject>
         </w:object>
@@ -12529,9 +13189,9 @@
         </w:rPr>
         <w:object w:dxaOrig="1161" w:dyaOrig="280">
           <v:shape id="_x0000_i1052" type="#_x0000_t75" style="width:57.75pt;height:14.25pt;mso-wrap-style:square;mso-position-horizontal-relative:page;mso-position-vertical-relative:page" o:ole="">
-            <v:imagedata r:id="rId85" o:title=""/>
+            <v:imagedata r:id="rId99" o:title=""/>
           </v:shape>
-          <o:OLEObject Type="Embed" ProgID="Equation.3" ShapeID="_x0000_i1052" DrawAspect="Content" ObjectID="_1415973453" r:id="rId86">
+          <o:OLEObject Type="Embed" ProgID="Equation.3" ShapeID="_x0000_i1052" DrawAspect="Content" ObjectID="_1415976714" r:id="rId100">
             <o:FieldCodes>\* MERGEFORMAT</o:FieldCodes>
           </o:OLEObject>
         </w:object>
@@ -12549,9 +13209,9 @@
         </w:rPr>
         <w:object w:dxaOrig="180" w:dyaOrig="180">
           <v:shape id="_x0000_i1053" type="#_x0000_t75" style="width:9pt;height:9pt;mso-wrap-style:square;mso-position-horizontal-relative:page;mso-position-vertical-relative:page" o:ole="">
-            <v:imagedata r:id="rId81" o:title=""/>
+            <v:imagedata r:id="rId95" o:title=""/>
           </v:shape>
-          <o:OLEObject Type="Embed" ProgID="Equation.3" ShapeID="_x0000_i1053" DrawAspect="Content" ObjectID="_1415973454" r:id="rId87">
+          <o:OLEObject Type="Embed" ProgID="Equation.3" ShapeID="_x0000_i1053" DrawAspect="Content" ObjectID="_1415976715" r:id="rId101">
             <o:FieldCodes>\* MERGEFORMAT</o:FieldCodes>
           </o:OLEObject>
         </w:object>
@@ -12620,9 +13280,9 @@
         </w:rPr>
         <w:object w:dxaOrig="581" w:dyaOrig="340">
           <v:shape id="_x0000_i1054" type="#_x0000_t75" style="width:29.25pt;height:17.25pt;mso-wrap-style:square;mso-position-horizontal-relative:page;mso-position-vertical-relative:page" o:ole="">
-            <v:imagedata r:id="rId88" o:title=""/>
+            <v:imagedata r:id="rId102" o:title=""/>
           </v:shape>
-          <o:OLEObject Type="Embed" ProgID="Equation.3" ShapeID="_x0000_i1054" DrawAspect="Content" ObjectID="_1415973455" r:id="rId89">
+          <o:OLEObject Type="Embed" ProgID="Equation.3" ShapeID="_x0000_i1054" DrawAspect="Content" ObjectID="_1415976716" r:id="rId103">
             <o:FieldCodes>\* MERGEFORMAT</o:FieldCodes>
           </o:OLEObject>
         </w:object>
@@ -12640,9 +13300,9 @@
         </w:rPr>
         <w:object w:dxaOrig="180" w:dyaOrig="180">
           <v:shape id="_x0000_i1055" type="#_x0000_t75" style="width:9pt;height:9pt;mso-wrap-style:square;mso-position-horizontal-relative:page;mso-position-vertical-relative:page" o:ole="">
-            <v:imagedata r:id="rId81" o:title=""/>
+            <v:imagedata r:id="rId95" o:title=""/>
           </v:shape>
-          <o:OLEObject Type="Embed" ProgID="Equation.3" ShapeID="_x0000_i1055" DrawAspect="Content" ObjectID="_1415973456" r:id="rId90">
+          <o:OLEObject Type="Embed" ProgID="Equation.3" ShapeID="_x0000_i1055" DrawAspect="Content" ObjectID="_1415976717" r:id="rId104">
             <o:FieldCodes>\* MERGEFORMAT</o:FieldCodes>
           </o:OLEObject>
         </w:object>
@@ -12668,9 +13328,9 @@
         </w:rPr>
         <w:object w:dxaOrig="781" w:dyaOrig="340">
           <v:shape id="_x0000_i1056" type="#_x0000_t75" style="width:39pt;height:17.25pt;mso-wrap-style:square;mso-position-horizontal-relative:page;mso-position-vertical-relative:page" o:ole="">
-            <v:imagedata r:id="rId91" o:title=""/>
+            <v:imagedata r:id="rId105" o:title=""/>
           </v:shape>
-          <o:OLEObject Type="Embed" ProgID="Equation.3" ShapeID="_x0000_i1056" DrawAspect="Content" ObjectID="_1415973457" r:id="rId92">
+          <o:OLEObject Type="Embed" ProgID="Equation.3" ShapeID="_x0000_i1056" DrawAspect="Content" ObjectID="_1415976718" r:id="rId106">
             <o:FieldCodes>\* MERGEFORMAT</o:FieldCodes>
           </o:OLEObject>
         </w:object>
@@ -12700,9 +13360,9 @@
         </w:rPr>
         <w:object w:dxaOrig="180" w:dyaOrig="180">
           <v:shape id="_x0000_i1057" type="#_x0000_t75" style="width:9pt;height:9pt;mso-wrap-style:square;mso-position-horizontal-relative:page;mso-position-vertical-relative:page" o:ole="">
-            <v:imagedata r:id="rId81" o:title=""/>
+            <v:imagedata r:id="rId95" o:title=""/>
           </v:shape>
-          <o:OLEObject Type="Embed" ProgID="Equation.3" ShapeID="_x0000_i1057" DrawAspect="Content" ObjectID="_1415973458" r:id="rId93">
+          <o:OLEObject Type="Embed" ProgID="Equation.3" ShapeID="_x0000_i1057" DrawAspect="Content" ObjectID="_1415976719" r:id="rId107">
             <o:FieldCodes>\* MERGEFORMAT</o:FieldCodes>
           </o:OLEObject>
         </w:object>
@@ -12740,9 +13400,9 @@
         </w:rPr>
         <w:object w:dxaOrig="860" w:dyaOrig="340">
           <v:shape id="_x0000_i1058" type="#_x0000_t75" style="width:42.75pt;height:17.25pt;mso-wrap-style:square;mso-position-horizontal-relative:page;mso-position-vertical-relative:page" o:ole="">
-            <v:imagedata r:id="rId94" o:title=""/>
+            <v:imagedata r:id="rId108" o:title=""/>
           </v:shape>
-          <o:OLEObject Type="Embed" ProgID="Equation.3" ShapeID="_x0000_i1058" DrawAspect="Content" ObjectID="_1415973459" r:id="rId95">
+          <o:OLEObject Type="Embed" ProgID="Equation.3" ShapeID="_x0000_i1058" DrawAspect="Content" ObjectID="_1415976720" r:id="rId109">
             <o:FieldCodes>\* MERGEFORMAT</o:FieldCodes>
           </o:OLEObject>
         </w:object>
@@ -12760,9 +13420,9 @@
         </w:rPr>
         <w:object w:dxaOrig="160" w:dyaOrig="160">
           <v:shape id="_x0000_i1059" type="#_x0000_t75" style="width:8.25pt;height:8.25pt;mso-wrap-style:square;mso-position-horizontal-relative:page;mso-position-vertical-relative:page" o:ole="">
-            <v:imagedata r:id="rId96" o:title=""/>
+            <v:imagedata r:id="rId110" o:title=""/>
           </v:shape>
-          <o:OLEObject Type="Embed" ProgID="Equation.3" ShapeID="_x0000_i1059" DrawAspect="Content" ObjectID="_1415973460" r:id="rId97">
+          <o:OLEObject Type="Embed" ProgID="Equation.3" ShapeID="_x0000_i1059" DrawAspect="Content" ObjectID="_1415976721" r:id="rId111">
             <o:FieldCodes>\* MERGEFORMAT</o:FieldCodes>
           </o:OLEObject>
         </w:object>
@@ -12807,7 +13467,14 @@
         <w:rPr>
           <w:rFonts w:hint="eastAsia"/>
         </w:rPr>
-        <w:t>又各有自己的内运算。线性空间、代数属于此类型。</w:t>
+        <w:t>又各有自己的内运算。线性空间、代数属</w:t>
+      </w:r>
+      <w:r>
+        <w:rPr>
+          <w:rFonts w:hint="eastAsia"/>
+        </w:rPr>
+        <w:lastRenderedPageBreak/>
+        <w:t>于此类型。</w:t>
       </w:r>
     </w:p>
     <w:p>
@@ -12871,9 +13538,9 @@
         </w:rPr>
         <w:object w:dxaOrig="581" w:dyaOrig="340">
           <v:shape id="_x0000_i1060" type="#_x0000_t75" style="width:29.25pt;height:17.25pt;mso-wrap-style:square;mso-position-horizontal-relative:page;mso-position-vertical-relative:page" o:ole="">
-            <v:imagedata r:id="rId88" o:title=""/>
+            <v:imagedata r:id="rId102" o:title=""/>
           </v:shape>
-          <o:OLEObject Type="Embed" ProgID="Equation.3" ShapeID="_x0000_i1060" DrawAspect="Content" ObjectID="_1415973461" r:id="rId98">
+          <o:OLEObject Type="Embed" ProgID="Equation.3" ShapeID="_x0000_i1060" DrawAspect="Content" ObjectID="_1415976722" r:id="rId112">
             <o:FieldCodes>\* MERGEFORMAT</o:FieldCodes>
           </o:OLEObject>
         </w:object>
@@ -12939,7 +13606,6 @@
         <w:rPr>
           <w:rFonts w:hint="eastAsia"/>
         </w:rPr>
-        <w:lastRenderedPageBreak/>
         <w:t>环和域</w:t>
       </w:r>
       <w:bookmarkEnd w:id="21"/>
@@ -12994,9 +13660,9 @@
         </w:rPr>
         <w:object w:dxaOrig="180" w:dyaOrig="180">
           <v:shape id="_x0000_i1061" type="#_x0000_t75" style="width:9pt;height:9pt;mso-wrap-style:square;mso-position-horizontal-relative:page;mso-position-vertical-relative:page" o:ole="">
-            <v:imagedata r:id="rId81" o:title=""/>
+            <v:imagedata r:id="rId95" o:title=""/>
           </v:shape>
-          <o:OLEObject Type="Embed" ProgID="Equation.3" ShapeID="_x0000_i1061" DrawAspect="Content" ObjectID="_1415973462" r:id="rId99">
+          <o:OLEObject Type="Embed" ProgID="Equation.3" ShapeID="_x0000_i1061" DrawAspect="Content" ObjectID="_1415976723" r:id="rId113">
             <o:FieldCodes>\* MERGEFORMAT</o:FieldCodes>
           </o:OLEObject>
         </w:object>
@@ -13022,9 +13688,9 @@
         </w:rPr>
         <w:object w:dxaOrig="620" w:dyaOrig="340">
           <v:shape id="_x0000_i1062" type="#_x0000_t75" style="width:30.75pt;height:17.25pt;mso-wrap-style:square;mso-position-horizontal-relative:page;mso-position-vertical-relative:page" o:ole="">
-            <v:imagedata r:id="rId100" o:title=""/>
+            <v:imagedata r:id="rId114" o:title=""/>
           </v:shape>
-          <o:OLEObject Type="Embed" ProgID="Equation.3" ShapeID="_x0000_i1062" DrawAspect="Content" ObjectID="_1415973463" r:id="rId101">
+          <o:OLEObject Type="Embed" ProgID="Equation.3" ShapeID="_x0000_i1062" DrawAspect="Content" ObjectID="_1415976724" r:id="rId115">
             <o:FieldCodes>\* MERGEFORMAT</o:FieldCodes>
           </o:OLEObject>
         </w:object>
@@ -13050,9 +13716,9 @@
         </w:rPr>
         <w:object w:dxaOrig="581" w:dyaOrig="340">
           <v:shape id="_x0000_i1063" type="#_x0000_t75" style="width:29.25pt;height:17.25pt;mso-wrap-style:square;mso-position-horizontal-relative:page;mso-position-vertical-relative:page" o:ole="">
-            <v:imagedata r:id="rId88" o:title=""/>
+            <v:imagedata r:id="rId102" o:title=""/>
           </v:shape>
-          <o:OLEObject Type="Embed" ProgID="Equation.3" ShapeID="_x0000_i1063" DrawAspect="Content" ObjectID="_1415973464" r:id="rId102">
+          <o:OLEObject Type="Embed" ProgID="Equation.3" ShapeID="_x0000_i1063" DrawAspect="Content" ObjectID="_1415976725" r:id="rId116">
             <o:FieldCodes>\* MERGEFORMAT</o:FieldCodes>
           </o:OLEObject>
         </w:object>
@@ -13084,9 +13750,9 @@
         </w:rPr>
         <w:object w:dxaOrig="180" w:dyaOrig="180">
           <v:shape id="_x0000_i1064" type="#_x0000_t75" style="width:9pt;height:9pt;mso-wrap-style:square;mso-position-horizontal-relative:page;mso-position-vertical-relative:page" o:ole="">
-            <v:imagedata r:id="rId81" o:title=""/>
+            <v:imagedata r:id="rId95" o:title=""/>
           </v:shape>
-          <o:OLEObject Type="Embed" ProgID="Equation.3" ShapeID="_x0000_i1064" DrawAspect="Content" ObjectID="_1415973465" r:id="rId103">
+          <o:OLEObject Type="Embed" ProgID="Equation.3" ShapeID="_x0000_i1064" DrawAspect="Content" ObjectID="_1415976726" r:id="rId117">
             <o:FieldCodes>\* MERGEFORMAT</o:FieldCodes>
           </o:OLEObject>
         </w:object>
@@ -13124,9 +13790,9 @@
         </w:rPr>
         <w:object w:dxaOrig="781" w:dyaOrig="340">
           <v:shape id="_x0000_i1065" type="#_x0000_t75" style="width:39pt;height:17.25pt;mso-wrap-style:square;mso-position-horizontal-relative:page;mso-position-vertical-relative:page" o:ole="">
-            <v:imagedata r:id="rId91" o:title=""/>
+            <v:imagedata r:id="rId105" o:title=""/>
           </v:shape>
-          <o:OLEObject Type="Embed" ProgID="Equation.3" ShapeID="_x0000_i1065" DrawAspect="Content" ObjectID="_1415973466" r:id="rId104">
+          <o:OLEObject Type="Embed" ProgID="Equation.3" ShapeID="_x0000_i1065" DrawAspect="Content" ObjectID="_1415976727" r:id="rId118">
             <o:FieldCodes>\* MERGEFORMAT</o:FieldCodes>
           </o:OLEObject>
         </w:object>
@@ -13166,9 +13832,9 @@
         </w:rPr>
         <w:object w:dxaOrig="781" w:dyaOrig="340">
           <v:shape id="_x0000_i1066" type="#_x0000_t75" style="width:39pt;height:17.25pt;mso-wrap-style:square;mso-position-horizontal-relative:page;mso-position-vertical-relative:page" o:ole="">
-            <v:imagedata r:id="rId91" o:title=""/>
+            <v:imagedata r:id="rId105" o:title=""/>
           </v:shape>
-          <o:OLEObject Type="Embed" ProgID="Equation.3" ShapeID="_x0000_i1066" DrawAspect="Content" ObjectID="_1415973467" r:id="rId105">
+          <o:OLEObject Type="Embed" ProgID="Equation.3" ShapeID="_x0000_i1066" DrawAspect="Content" ObjectID="_1415976728" r:id="rId119">
             <o:FieldCodes>\* MERGEFORMAT</o:FieldCodes>
           </o:OLEObject>
         </w:object>
@@ -13198,9 +13864,9 @@
         </w:rPr>
         <w:object w:dxaOrig="1140" w:dyaOrig="320">
           <v:shape id="_x0000_i1067" type="#_x0000_t75" style="width:57pt;height:15.75pt;mso-wrap-style:square;mso-position-horizontal-relative:page;mso-position-vertical-relative:page" o:ole="">
-            <v:imagedata r:id="rId106" o:title=""/>
+            <v:imagedata r:id="rId120" o:title=""/>
           </v:shape>
-          <o:OLEObject Type="Embed" ProgID="Equation.3" ShapeID="_x0000_i1067" DrawAspect="Content" ObjectID="_1415973468" r:id="rId107">
+          <o:OLEObject Type="Embed" ProgID="Equation.3" ShapeID="_x0000_i1067" DrawAspect="Content" ObjectID="_1415976729" r:id="rId121">
             <o:FieldCodes>\* MERGEFORMAT</o:FieldCodes>
           </o:OLEObject>
         </w:object>
@@ -13218,9 +13884,9 @@
         </w:rPr>
         <w:object w:dxaOrig="781" w:dyaOrig="340">
           <v:shape id="_x0000_i1068" type="#_x0000_t75" style="width:39pt;height:17.25pt;mso-wrap-style:square;mso-position-horizontal-relative:page;mso-position-vertical-relative:page" o:ole="">
-            <v:imagedata r:id="rId91" o:title=""/>
+            <v:imagedata r:id="rId105" o:title=""/>
           </v:shape>
-          <o:OLEObject Type="Embed" ProgID="Equation.3" ShapeID="_x0000_i1068" DrawAspect="Content" ObjectID="_1415973469" r:id="rId108">
+          <o:OLEObject Type="Embed" ProgID="Equation.3" ShapeID="_x0000_i1068" DrawAspect="Content" ObjectID="_1415976730" r:id="rId122">
             <o:FieldCodes>\* MERGEFORMAT</o:FieldCodes>
           </o:OLEObject>
         </w:object>
@@ -13252,9 +13918,9 @@
         </w:rPr>
         <w:object w:dxaOrig="180" w:dyaOrig="180">
           <v:shape id="_x0000_i1069" type="#_x0000_t75" style="width:9pt;height:9pt;mso-wrap-style:square;mso-position-horizontal-relative:page;mso-position-vertical-relative:page" o:ole="">
-            <v:imagedata r:id="rId109" o:title=""/>
+            <v:imagedata r:id="rId123" o:title=""/>
           </v:shape>
-          <o:OLEObject Type="Embed" ProgID="Equation.3" ShapeID="_x0000_i1069" DrawAspect="Content" ObjectID="_1415973470" r:id="rId110">
+          <o:OLEObject Type="Embed" ProgID="Equation.3" ShapeID="_x0000_i1069" DrawAspect="Content" ObjectID="_1415976731" r:id="rId124">
             <o:FieldCodes>\* MERGEFORMAT</o:FieldCodes>
           </o:OLEObject>
         </w:object>
@@ -13544,9 +14210,9 @@
         </w:rPr>
         <w:object w:dxaOrig="1060" w:dyaOrig="280">
           <v:shape id="_x0000_i1070" type="#_x0000_t75" style="width:53.25pt;height:14.25pt;mso-wrap-style:square;mso-position-horizontal-relative:page;mso-position-vertical-relative:page" o:ole="">
-            <v:imagedata r:id="rId111" o:title=""/>
+            <v:imagedata r:id="rId125" o:title=""/>
           </v:shape>
-          <o:OLEObject Type="Embed" ProgID="Equation.3" ShapeID="_x0000_i1070" DrawAspect="Content" ObjectID="_1415973471" r:id="rId112">
+          <o:OLEObject Type="Embed" ProgID="Equation.3" ShapeID="_x0000_i1070" DrawAspect="Content" ObjectID="_1415976732" r:id="rId126">
             <o:FieldCodes>\* MERGEFORMAT</o:FieldCodes>
           </o:OLEObject>
         </w:object>
@@ -13572,9 +14238,9 @@
         </w:rPr>
         <w:object w:dxaOrig="4039" w:dyaOrig="340">
           <v:shape id="_x0000_i1071" type="#_x0000_t75" style="width:201.75pt;height:17.25pt;mso-wrap-style:square;mso-position-horizontal-relative:page;mso-position-vertical-relative:page" o:ole="">
-            <v:imagedata r:id="rId113" o:title=""/>
+            <v:imagedata r:id="rId127" o:title=""/>
           </v:shape>
-          <o:OLEObject Type="Embed" ProgID="Equation.3" ShapeID="_x0000_i1071" DrawAspect="Content" ObjectID="_1415973472" r:id="rId114">
+          <o:OLEObject Type="Embed" ProgID="Equation.3" ShapeID="_x0000_i1071" DrawAspect="Content" ObjectID="_1415976733" r:id="rId128">
             <o:FieldCodes>\* MERGEFORMAT</o:FieldCodes>
           </o:OLEObject>
         </w:object>
@@ -13594,9 +14260,9 @@
         </w:rPr>
         <w:object w:dxaOrig="3319" w:dyaOrig="340">
           <v:shape id="_x0000_i1072" type="#_x0000_t75" style="width:165.75pt;height:17.25pt;mso-wrap-style:square;mso-position-horizontal-relative:page;mso-position-vertical-relative:page" o:ole="">
-            <v:imagedata r:id="rId115" o:title=""/>
+            <v:imagedata r:id="rId129" o:title=""/>
           </v:shape>
-          <o:OLEObject Type="Embed" ProgID="Equation.3" ShapeID="_x0000_i1072" DrawAspect="Content" ObjectID="_1415973473" r:id="rId116">
+          <o:OLEObject Type="Embed" ProgID="Equation.3" ShapeID="_x0000_i1072" DrawAspect="Content" ObjectID="_1415976734" r:id="rId130">
             <o:FieldCodes>\* MERGEFORMAT</o:FieldCodes>
           </o:OLEObject>
         </w:object>
@@ -13874,9 +14540,9 @@
         </w:rPr>
         <w:object w:dxaOrig="301" w:dyaOrig="340">
           <v:shape id="_x0000_i1073" type="#_x0000_t75" style="width:15pt;height:17.25pt;mso-wrap-style:square;mso-position-horizontal-relative:page;mso-position-vertical-relative:page" o:ole="">
-            <v:imagedata r:id="rId117" o:title=""/>
+            <v:imagedata r:id="rId131" o:title=""/>
           </v:shape>
-          <o:OLEObject Type="Embed" ProgID="Equation.3" ShapeID="_x0000_i1073" DrawAspect="Content" ObjectID="_1415973474" r:id="rId118">
+          <o:OLEObject Type="Embed" ProgID="Equation.3" ShapeID="_x0000_i1073" DrawAspect="Content" ObjectID="_1415976735" r:id="rId132">
             <o:FieldCodes>\* MERGEFORMAT</o:FieldCodes>
           </o:OLEObject>
         </w:object>
@@ -13926,9 +14592,9 @@
         </w:rPr>
         <w:object w:dxaOrig="320" w:dyaOrig="320">
           <v:shape id="_x0000_i1074" type="#_x0000_t75" style="width:15.75pt;height:15.75pt;mso-wrap-style:square;mso-position-horizontal-relative:page;mso-position-vertical-relative:page" o:ole="">
-            <v:imagedata r:id="rId119" o:title=""/>
+            <v:imagedata r:id="rId133" o:title=""/>
           </v:shape>
-          <o:OLEObject Type="Embed" ProgID="Equation.3" ShapeID="_x0000_i1074" DrawAspect="Content" ObjectID="_1415973475" r:id="rId120">
+          <o:OLEObject Type="Embed" ProgID="Equation.3" ShapeID="_x0000_i1074" DrawAspect="Content" ObjectID="_1415976736" r:id="rId134">
             <o:FieldCodes>\* MERGEFORMAT</o:FieldCodes>
           </o:OLEObject>
         </w:object>
@@ -13958,9 +14624,9 @@
         </w:rPr>
         <w:object w:dxaOrig="6559" w:dyaOrig="380">
           <v:shape id="_x0000_i1075" type="#_x0000_t75" style="width:327.75pt;height:18.75pt;mso-wrap-style:square;mso-position-horizontal-relative:page;mso-position-vertical-relative:page" o:ole="">
-            <v:imagedata r:id="rId121" o:title=""/>
+            <v:imagedata r:id="rId135" o:title=""/>
           </v:shape>
-          <o:OLEObject Type="Embed" ProgID="Equation.3" ShapeID="_x0000_i1075" DrawAspect="Content" ObjectID="_1415973476" r:id="rId122">
+          <o:OLEObject Type="Embed" ProgID="Equation.3" ShapeID="_x0000_i1075" DrawAspect="Content" ObjectID="_1415976737" r:id="rId136">
             <o:FieldCodes>\* MERGEFORMAT</o:FieldCodes>
           </o:OLEObject>
         </w:object>
@@ -13980,9 +14646,9 @@
         </w:rPr>
         <w:object w:dxaOrig="221" w:dyaOrig="200">
           <v:shape id="_x0000_i1076" type="#_x0000_t75" style="width:11.25pt;height:9.75pt;mso-wrap-style:square;mso-position-horizontal-relative:page;mso-position-vertical-relative:page" o:ole="">
-            <v:imagedata r:id="rId123" o:title=""/>
+            <v:imagedata r:id="rId137" o:title=""/>
           </v:shape>
-          <o:OLEObject Type="Embed" ProgID="Equation.3" ShapeID="_x0000_i1076" DrawAspect="Content" ObjectID="_1415973477" r:id="rId124">
+          <o:OLEObject Type="Embed" ProgID="Equation.3" ShapeID="_x0000_i1076" DrawAspect="Content" ObjectID="_1415976738" r:id="rId138">
             <o:FieldCodes>\* MERGEFORMAT</o:FieldCodes>
           </o:OLEObject>
         </w:object>
@@ -14014,9 +14680,9 @@
         </w:rPr>
         <w:object w:dxaOrig="2779" w:dyaOrig="340">
           <v:shape id="_x0000_i1077" type="#_x0000_t75" style="width:138.75pt;height:17.25pt;mso-wrap-style:square;mso-position-horizontal-relative:page;mso-position-vertical-relative:page" o:ole="">
-            <v:imagedata r:id="rId125" o:title=""/>
+            <v:imagedata r:id="rId139" o:title=""/>
           </v:shape>
-          <o:OLEObject Type="Embed" ProgID="Equation.3" ShapeID="_x0000_i1077" DrawAspect="Content" ObjectID="_1415973478" r:id="rId126">
+          <o:OLEObject Type="Embed" ProgID="Equation.3" ShapeID="_x0000_i1077" DrawAspect="Content" ObjectID="_1415976739" r:id="rId140">
             <o:FieldCodes>\* MERGEFORMAT</o:FieldCodes>
           </o:OLEObject>
         </w:object>
@@ -14034,9 +14700,9 @@
         </w:rPr>
         <w:object w:dxaOrig="221" w:dyaOrig="200">
           <v:shape id="_x0000_i1078" type="#_x0000_t75" style="width:11.25pt;height:9.75pt;mso-wrap-style:square;mso-position-horizontal-relative:page;mso-position-vertical-relative:page" o:ole="">
-            <v:imagedata r:id="rId123" o:title=""/>
+            <v:imagedata r:id="rId137" o:title=""/>
           </v:shape>
-          <o:OLEObject Type="Embed" ProgID="Equation.3" ShapeID="_x0000_i1078" DrawAspect="Content" ObjectID="_1415973479" r:id="rId127">
+          <o:OLEObject Type="Embed" ProgID="Equation.3" ShapeID="_x0000_i1078" DrawAspect="Content" ObjectID="_1415976740" r:id="rId141">
             <o:FieldCodes>\* MERGEFORMAT</o:FieldCodes>
           </o:OLEObject>
         </w:object>
@@ -14084,7 +14750,7 @@
           <v:shape id="_x0000_i1079" type="#_x0000_t75" style="width:33.75pt;height:17.25pt;mso-wrap-style:square;mso-position-horizontal-relative:page;mso-position-vertical-relative:page" o:ole="">
             <v:imagedata r:id="rId9" o:title=""/>
           </v:shape>
-          <o:OLEObject Type="Embed" ProgID="Equation.3" ShapeID="_x0000_i1079" DrawAspect="Content" ObjectID="_1415973480" r:id="rId128">
+          <o:OLEObject Type="Embed" ProgID="Equation.3" ShapeID="_x0000_i1079" DrawAspect="Content" ObjectID="_1415976741" r:id="rId142">
             <o:FieldCodes>\* MERGEFORMAT</o:FieldCodes>
           </o:OLEObject>
         </w:object>
@@ -14682,9 +15348,9 @@
         </w:rPr>
         <w:object w:dxaOrig="1850" w:dyaOrig="244">
           <v:shape id="_x0000_i1080" type="#_x0000_t75" style="width:92.25pt;height:12pt" o:ole="">
-            <v:imagedata r:id="rId129" o:title=""/>
+            <v:imagedata r:id="rId143" o:title=""/>
           </v:shape>
-          <o:OLEObject Type="Embed" ProgID="Equation.Ribbit" ShapeID="_x0000_i1080" DrawAspect="Content" ObjectID="_1415973481" r:id="rId130"/>
+          <o:OLEObject Type="Embed" ProgID="Equation.Ribbit" ShapeID="_x0000_i1080" DrawAspect="Content" ObjectID="_1415976742" r:id="rId144"/>
         </w:object>
       </w:r>
       <w:r>
@@ -14699,9 +15365,9 @@
         </w:rPr>
         <w:object w:dxaOrig="154" w:dyaOrig="252">
           <v:shape id="_x0000_i1081" type="#_x0000_t75" style="width:7.5pt;height:12.75pt" o:ole="">
-            <v:imagedata r:id="rId131" o:title=""/>
+            <v:imagedata r:id="rId145" o:title=""/>
           </v:shape>
-          <o:OLEObject Type="Embed" ProgID="Equation.Ribbit" ShapeID="_x0000_i1081" DrawAspect="Content" ObjectID="_1415973482" r:id="rId132"/>
+          <o:OLEObject Type="Embed" ProgID="Equation.Ribbit" ShapeID="_x0000_i1081" DrawAspect="Content" ObjectID="_1415976743" r:id="rId146"/>
         </w:object>
       </w:r>
       <w:r>
@@ -14740,9 +15406,9 @@
         </w:rPr>
         <w:object w:dxaOrig="128" w:dyaOrig="246">
           <v:shape id="_x0000_i1082" type="#_x0000_t75" style="width:6.75pt;height:12pt" o:ole="">
-            <v:imagedata r:id="rId133" o:title=""/>
+            <v:imagedata r:id="rId147" o:title=""/>
           </v:shape>
-          <o:OLEObject Type="Embed" ProgID="Equation.Ribbit" ShapeID="_x0000_i1082" DrawAspect="Content" ObjectID="_1415973483" r:id="rId134"/>
+          <o:OLEObject Type="Embed" ProgID="Equation.Ribbit" ShapeID="_x0000_i1082" DrawAspect="Content" ObjectID="_1415976744" r:id="rId148"/>
         </w:object>
       </w:r>
       <w:r>
@@ -14781,9 +15447,9 @@
         </w:rPr>
         <w:object w:dxaOrig="1052" w:dyaOrig="278">
           <v:shape id="_x0000_i1083" type="#_x0000_t75" style="width:52.5pt;height:14.25pt" o:ole="">
-            <v:imagedata r:id="rId135" o:title=""/>
+            <v:imagedata r:id="rId149" o:title=""/>
           </v:shape>
-          <o:OLEObject Type="Embed" ProgID="Equation.Ribbit" ShapeID="_x0000_i1083" DrawAspect="Content" ObjectID="_1415973484" r:id="rId136"/>
+          <o:OLEObject Type="Embed" ProgID="Equation.Ribbit" ShapeID="_x0000_i1083" DrawAspect="Content" ObjectID="_1415976745" r:id="rId150"/>
         </w:object>
       </w:r>
     </w:p>
@@ -14932,9 +15598,9 @@
         </w:rPr>
         <w:object w:dxaOrig="1148" w:dyaOrig="248">
           <v:shape id="_x0000_i1084" type="#_x0000_t75" style="width:57.75pt;height:12.75pt" o:ole="">
-            <v:imagedata r:id="rId137" o:title=""/>
+            <v:imagedata r:id="rId151" o:title=""/>
           </v:shape>
-          <o:OLEObject Type="Embed" ProgID="Equation.Ribbit" ShapeID="_x0000_i1084" DrawAspect="Content" ObjectID="_1415973485" r:id="rId138"/>
+          <o:OLEObject Type="Embed" ProgID="Equation.Ribbit" ShapeID="_x0000_i1084" DrawAspect="Content" ObjectID="_1415976746" r:id="rId152"/>
         </w:object>
       </w:r>
       <w:r>
@@ -14949,9 +15615,9 @@
         </w:rPr>
         <w:object w:dxaOrig="1373" w:dyaOrig="278">
           <v:shape id="_x0000_i1085" type="#_x0000_t75" style="width:69pt;height:14.25pt" o:ole="">
-            <v:imagedata r:id="rId139" o:title=""/>
+            <v:imagedata r:id="rId153" o:title=""/>
           </v:shape>
-          <o:OLEObject Type="Embed" ProgID="Equation.Ribbit" ShapeID="_x0000_i1085" DrawAspect="Content" ObjectID="_1415973486" r:id="rId140"/>
+          <o:OLEObject Type="Embed" ProgID="Equation.Ribbit" ShapeID="_x0000_i1085" DrawAspect="Content" ObjectID="_1415976747" r:id="rId154"/>
         </w:object>
       </w:r>
       <w:r>
@@ -14978,9 +15644,9 @@
         </w:rPr>
         <w:object w:dxaOrig="782" w:dyaOrig="248">
           <v:shape id="_x0000_i1086" type="#_x0000_t75" style="width:39pt;height:12.75pt" o:ole="">
-            <v:imagedata r:id="rId141" o:title=""/>
+            <v:imagedata r:id="rId155" o:title=""/>
           </v:shape>
-          <o:OLEObject Type="Embed" ProgID="Equation.Ribbit" ShapeID="_x0000_i1086" DrawAspect="Content" ObjectID="_1415973487" r:id="rId142"/>
+          <o:OLEObject Type="Embed" ProgID="Equation.Ribbit" ShapeID="_x0000_i1086" DrawAspect="Content" ObjectID="_1415976748" r:id="rId156"/>
         </w:object>
       </w:r>
       <w:r>
@@ -15020,9 +15686,9 @@
         </w:rPr>
         <w:object w:dxaOrig="390" w:dyaOrig="276">
           <v:shape id="_x0000_i1087" type="#_x0000_t75" style="width:19.5pt;height:13.5pt" o:ole="">
-            <v:imagedata r:id="rId143" o:title=""/>
+            <v:imagedata r:id="rId157" o:title=""/>
           </v:shape>
-          <o:OLEObject Type="Embed" ProgID="Equation.Ribbit" ShapeID="_x0000_i1087" DrawAspect="Content" ObjectID="_1415973488" r:id="rId144"/>
+          <o:OLEObject Type="Embed" ProgID="Equation.Ribbit" ShapeID="_x0000_i1087" DrawAspect="Content" ObjectID="_1415976749" r:id="rId158"/>
         </w:object>
       </w:r>
       <w:r>
@@ -15095,9 +15761,9 @@
         </w:rPr>
         <w:object w:dxaOrig="1532" w:dyaOrig="322">
           <v:shape id="_x0000_i1088" type="#_x0000_t75" style="width:76.5pt;height:15.75pt" o:ole="">
-            <v:imagedata r:id="rId145" o:title=""/>
+            <v:imagedata r:id="rId159" o:title=""/>
           </v:shape>
-          <o:OLEObject Type="Embed" ProgID="Equation.Ribbit" ShapeID="_x0000_i1088" DrawAspect="Content" ObjectID="_1415973489" r:id="rId146"/>
+          <o:OLEObject Type="Embed" ProgID="Equation.Ribbit" ShapeID="_x0000_i1088" DrawAspect="Content" ObjectID="_1415976750" r:id="rId160"/>
         </w:object>
       </w:r>
       <w:r>
@@ -15112,9 +15778,9 @@
         </w:rPr>
         <w:object w:dxaOrig="1820" w:dyaOrig="278">
           <v:shape id="_x0000_i1089" type="#_x0000_t75" style="width:90.75pt;height:14.25pt" o:ole="">
-            <v:imagedata r:id="rId147" o:title=""/>
+            <v:imagedata r:id="rId161" o:title=""/>
           </v:shape>
-          <o:OLEObject Type="Embed" ProgID="Equation.Ribbit" ShapeID="_x0000_i1089" DrawAspect="Content" ObjectID="_1415973490" r:id="rId148"/>
+          <o:OLEObject Type="Embed" ProgID="Equation.Ribbit" ShapeID="_x0000_i1089" DrawAspect="Content" ObjectID="_1415976751" r:id="rId162"/>
         </w:object>
       </w:r>
       <w:r>
@@ -15161,9 +15827,9 @@
         </w:rPr>
         <w:object w:dxaOrig="1112" w:dyaOrig="252">
           <v:shape id="_x0000_i1090" type="#_x0000_t75" style="width:55.5pt;height:12.75pt" o:ole="">
-            <v:imagedata r:id="rId71" o:title=""/>
+            <v:imagedata r:id="rId85" o:title=""/>
           </v:shape>
-          <o:OLEObject Type="Embed" ProgID="Equation.Ribbit" ShapeID="_x0000_i1090" DrawAspect="Content" ObjectID="_1415973491" r:id="rId149"/>
+          <o:OLEObject Type="Embed" ProgID="Equation.Ribbit" ShapeID="_x0000_i1090" DrawAspect="Content" ObjectID="_1415976752" r:id="rId163"/>
         </w:object>
       </w:r>
       <w:r>
@@ -15280,9 +15946,9 @@
         </w:rPr>
         <w:object w:dxaOrig="666" w:dyaOrig="322">
           <v:shape id="_x0000_i1091" type="#_x0000_t75" style="width:33pt;height:15.75pt" o:ole="">
-            <v:imagedata r:id="rId150" o:title=""/>
+            <v:imagedata r:id="rId164" o:title=""/>
           </v:shape>
-          <o:OLEObject Type="Embed" ProgID="Equation.Ribbit" ShapeID="_x0000_i1091" DrawAspect="Content" ObjectID="_1415973492" r:id="rId151"/>
+          <o:OLEObject Type="Embed" ProgID="Equation.Ribbit" ShapeID="_x0000_i1091" DrawAspect="Content" ObjectID="_1415976753" r:id="rId165"/>
         </w:object>
       </w:r>
       <w:r>
@@ -15297,9 +15963,9 @@
         </w:rPr>
         <w:object w:dxaOrig="1170" w:dyaOrig="302">
           <v:shape id="_x0000_i1092" type="#_x0000_t75" style="width:58.5pt;height:15pt" o:ole="">
-            <v:imagedata r:id="rId152" o:title=""/>
+            <v:imagedata r:id="rId166" o:title=""/>
           </v:shape>
-          <o:OLEObject Type="Embed" ProgID="Equation.Ribbit" ShapeID="_x0000_i1092" DrawAspect="Content" ObjectID="_1415973493" r:id="rId153"/>
+          <o:OLEObject Type="Embed" ProgID="Equation.Ribbit" ShapeID="_x0000_i1092" DrawAspect="Content" ObjectID="_1415976754" r:id="rId167"/>
         </w:object>
       </w:r>
       <w:r>
@@ -15314,9 +15980,9 @@
         </w:rPr>
         <w:object w:dxaOrig="1178" w:dyaOrig="278">
           <v:shape id="_x0000_i1093" type="#_x0000_t75" style="width:59.25pt;height:14.25pt" o:ole="">
-            <v:imagedata r:id="rId154" o:title=""/>
+            <v:imagedata r:id="rId168" o:title=""/>
           </v:shape>
-          <o:OLEObject Type="Embed" ProgID="Equation.Ribbit" ShapeID="_x0000_i1093" DrawAspect="Content" ObjectID="_1415973494" r:id="rId155"/>
+          <o:OLEObject Type="Embed" ProgID="Equation.Ribbit" ShapeID="_x0000_i1093" DrawAspect="Content" ObjectID="_1415976755" r:id="rId169"/>
         </w:object>
       </w:r>
       <w:r>
@@ -15331,9 +15997,9 @@
         </w:rPr>
         <w:object w:dxaOrig="1972" w:dyaOrig="322">
           <v:shape id="_x0000_i1094" type="#_x0000_t75" style="width:98.25pt;height:15.75pt" o:ole="">
-            <v:imagedata r:id="rId156" o:title=""/>
+            <v:imagedata r:id="rId170" o:title=""/>
           </v:shape>
-          <o:OLEObject Type="Embed" ProgID="Equation.Ribbit" ShapeID="_x0000_i1094" DrawAspect="Content" ObjectID="_1415973495" r:id="rId157"/>
+          <o:OLEObject Type="Embed" ProgID="Equation.Ribbit" ShapeID="_x0000_i1094" DrawAspect="Content" ObjectID="_1415976756" r:id="rId171"/>
         </w:object>
       </w:r>
       <w:r>
@@ -15817,7 +16483,7 @@
           <v:shape id="_x0000_i1095" type="#_x0000_t75" style="width:12pt;height:11.25pt;mso-wrap-style:square;mso-position-horizontal-relative:page;mso-position-vertical-relative:page" o:ole="">
             <v:imagedata r:id="rId11" o:title=""/>
           </v:shape>
-          <o:OLEObject Type="Embed" ProgID="Equation.3" ShapeID="_x0000_i1095" DrawAspect="Content" ObjectID="_1415973496" r:id="rId158">
+          <o:OLEObject Type="Embed" ProgID="Equation.3" ShapeID="_x0000_i1095" DrawAspect="Content" ObjectID="_1415976757" r:id="rId172">
             <o:FieldCodes>\* MERGEFORMAT</o:FieldCodes>
           </o:OLEObject>
         </w:object>
@@ -16270,7 +16936,7 @@
           <v:shape id="_x0000_i1096" type="#_x0000_t75" style="width:15.75pt;height:15pt;mso-wrap-style:square;mso-position-horizontal-relative:page;mso-position-vertical-relative:page" o:ole="">
             <v:imagedata r:id="rId13" o:title=""/>
           </v:shape>
-          <o:OLEObject Type="Embed" ProgID="Equation.3" ShapeID="_x0000_i1096" DrawAspect="Content" ObjectID="_1415973497" r:id="rId159">
+          <o:OLEObject Type="Embed" ProgID="Equation.3" ShapeID="_x0000_i1096" DrawAspect="Content" ObjectID="_1415976758" r:id="rId173">
             <o:FieldCodes>\* MERGEFORMAT</o:FieldCodes>
           </o:OLEObject>
         </w:object>
@@ -16366,7 +17032,7 @@
           <v:shape id="_x0000_i1097" type="#_x0000_t75" style="width:14.25pt;height:15pt;mso-wrap-style:square;mso-position-horizontal-relative:page;mso-position-vertical-relative:page" o:ole="">
             <v:imagedata r:id="rId15" o:title=""/>
           </v:shape>
-          <o:OLEObject Type="Embed" ProgID="Equation.3" ShapeID="_x0000_i1097" DrawAspect="Content" ObjectID="_1415973498" r:id="rId160">
+          <o:OLEObject Type="Embed" ProgID="Equation.3" ShapeID="_x0000_i1097" DrawAspect="Content" ObjectID="_1415976759" r:id="rId174">
             <o:FieldCodes>\* MERGEFORMAT</o:FieldCodes>
           </o:OLEObject>
         </w:object>
@@ -16575,7 +17241,7 @@
           <v:shape id="_x0000_i1098" type="#_x0000_t75" style="width:15.75pt;height:15pt;mso-wrap-style:square;mso-position-horizontal-relative:page;mso-position-vertical-relative:page" o:ole="">
             <v:imagedata r:id="rId17" o:title=""/>
           </v:shape>
-          <o:OLEObject Type="Embed" ProgID="Equation.3" ShapeID="_x0000_i1098" DrawAspect="Content" ObjectID="_1415973499" r:id="rId161">
+          <o:OLEObject Type="Embed" ProgID="Equation.3" ShapeID="_x0000_i1098" DrawAspect="Content" ObjectID="_1415976760" r:id="rId175">
             <o:FieldCodes>\* MERGEFORMAT</o:FieldCodes>
           </o:OLEObject>
         </w:object>
@@ -16985,9 +17651,9 @@
         </w:rPr>
         <w:object w:dxaOrig="316" w:dyaOrig="248">
           <v:shape id="_x0000_i1099" type="#_x0000_t75" style="width:15.75pt;height:12.75pt" o:ole="">
-            <v:imagedata r:id="rId162" o:title=""/>
+            <v:imagedata r:id="rId176" o:title=""/>
           </v:shape>
-          <o:OLEObject Type="Embed" ProgID="Equation.Ribbit" ShapeID="_x0000_i1099" DrawAspect="Content" ObjectID="_1415973500" r:id="rId163"/>
+          <o:OLEObject Type="Embed" ProgID="Equation.Ribbit" ShapeID="_x0000_i1099" DrawAspect="Content" ObjectID="_1415976761" r:id="rId177"/>
         </w:object>
       </w:r>
       <w:r>
@@ -17014,9 +17680,9 @@
         </w:rPr>
         <w:object w:dxaOrig="3974" w:dyaOrig="294">
           <v:shape id="_x0000_i1100" type="#_x0000_t75" style="width:198.75pt;height:15pt" o:ole="">
-            <v:imagedata r:id="rId164" o:title=""/>
+            <v:imagedata r:id="rId178" o:title=""/>
           </v:shape>
-          <o:OLEObject Type="Embed" ProgID="Equation.Ribbit" ShapeID="_x0000_i1100" DrawAspect="Content" ObjectID="_1415973501" r:id="rId165"/>
+          <o:OLEObject Type="Embed" ProgID="Equation.Ribbit" ShapeID="_x0000_i1100" DrawAspect="Content" ObjectID="_1415976762" r:id="rId179"/>
         </w:object>
       </w:r>
       <w:r>
@@ -17031,9 +17697,9 @@
         </w:rPr>
         <w:object w:dxaOrig="3927" w:dyaOrig="294">
           <v:shape id="_x0000_i1101" type="#_x0000_t75" style="width:196.5pt;height:15pt" o:ole="">
-            <v:imagedata r:id="rId166" o:title=""/>
+            <v:imagedata r:id="rId180" o:title=""/>
           </v:shape>
-          <o:OLEObject Type="Embed" ProgID="Equation.Ribbit" ShapeID="_x0000_i1101" DrawAspect="Content" ObjectID="_1415973502" r:id="rId167"/>
+          <o:OLEObject Type="Embed" ProgID="Equation.Ribbit" ShapeID="_x0000_i1101" DrawAspect="Content" ObjectID="_1415976763" r:id="rId181"/>
         </w:object>
       </w:r>
       <w:r>
@@ -17048,9 +17714,9 @@
         </w:rPr>
         <w:object w:dxaOrig="327" w:dyaOrig="244">
           <v:shape id="_x0000_i1102" type="#_x0000_t75" style="width:16.5pt;height:12pt" o:ole="">
-            <v:imagedata r:id="rId168" o:title=""/>
+            <v:imagedata r:id="rId182" o:title=""/>
           </v:shape>
-          <o:OLEObject Type="Embed" ProgID="Equation.Ribbit" ShapeID="_x0000_i1102" DrawAspect="Content" ObjectID="_1415973503" r:id="rId169"/>
+          <o:OLEObject Type="Embed" ProgID="Equation.Ribbit" ShapeID="_x0000_i1102" DrawAspect="Content" ObjectID="_1415976764" r:id="rId183"/>
         </w:object>
       </w:r>
       <w:r>
@@ -17111,9 +17777,9 @@
         </w:rPr>
         <w:object w:dxaOrig="873" w:dyaOrig="246">
           <v:shape id="_x0000_i1103" type="#_x0000_t75" style="width:43.5pt;height:12pt" o:ole="">
-            <v:imagedata r:id="rId170" o:title=""/>
+            <v:imagedata r:id="rId184" o:title=""/>
           </v:shape>
-          <o:OLEObject Type="Embed" ProgID="Equation.Ribbit" ShapeID="_x0000_i1103" DrawAspect="Content" ObjectID="_1415973504" r:id="rId171"/>
+          <o:OLEObject Type="Embed" ProgID="Equation.Ribbit" ShapeID="_x0000_i1103" DrawAspect="Content" ObjectID="_1415976765" r:id="rId185"/>
         </w:object>
       </w:r>
       <w:r>
@@ -17164,9 +17830,9 @@
         </w:rPr>
         <w:object w:dxaOrig="316" w:dyaOrig="248">
           <v:shape id="_x0000_i1104" type="#_x0000_t75" style="width:15.75pt;height:12.75pt" o:ole="">
-            <v:imagedata r:id="rId162" o:title=""/>
+            <v:imagedata r:id="rId176" o:title=""/>
           </v:shape>
-          <o:OLEObject Type="Embed" ProgID="Equation.Ribbit" ShapeID="_x0000_i1104" DrawAspect="Content" ObjectID="_1415973505" r:id="rId172"/>
+          <o:OLEObject Type="Embed" ProgID="Equation.Ribbit" ShapeID="_x0000_i1104" DrawAspect="Content" ObjectID="_1415976766" r:id="rId186"/>
         </w:object>
       </w:r>
       <w:r>
@@ -17181,9 +17847,9 @@
         </w:rPr>
         <w:object w:dxaOrig="327" w:dyaOrig="244">
           <v:shape id="_x0000_i1105" type="#_x0000_t75" style="width:16.5pt;height:12pt" o:ole="">
-            <v:imagedata r:id="rId168" o:title=""/>
+            <v:imagedata r:id="rId182" o:title=""/>
           </v:shape>
-          <o:OLEObject Type="Embed" ProgID="Equation.Ribbit" ShapeID="_x0000_i1105" DrawAspect="Content" ObjectID="_1415973506" r:id="rId173"/>
+          <o:OLEObject Type="Embed" ProgID="Equation.Ribbit" ShapeID="_x0000_i1105" DrawAspect="Content" ObjectID="_1415976767" r:id="rId187"/>
         </w:object>
       </w:r>
       <w:r>
@@ -17945,6 +18611,95 @@
       </w:pPr>
     </w:lvl>
   </w:abstractNum>
+  <w:abstractNum w:abstractNumId="23">
+    <w:nsid w:val="65966D79"/>
+    <w:multiLevelType w:val="hybridMultilevel"/>
+    <w:tmpl w:val="9E0823E2"/>
+    <w:lvl w:ilvl="0" w:tplc="49FE16DE">
+      <w:start w:val="1"/>
+      <w:numFmt w:val="decimal"/>
+      <w:lvlText w:val="%1）"/>
+      <w:lvlJc w:val="left"/>
+      <w:pPr>
+        <w:ind w:left="420" w:hanging="420"/>
+      </w:pPr>
+      <w:rPr>
+        <w:rFonts w:hint="default"/>
+      </w:rPr>
+    </w:lvl>
+    <w:lvl w:ilvl="1" w:tplc="04090019" w:tentative="1">
+      <w:start w:val="1"/>
+      <w:numFmt w:val="lowerLetter"/>
+      <w:lvlText w:val="%2)"/>
+      <w:lvlJc w:val="left"/>
+      <w:pPr>
+        <w:ind w:left="840" w:hanging="420"/>
+      </w:pPr>
+    </w:lvl>
+    <w:lvl w:ilvl="2" w:tplc="0409001B" w:tentative="1">
+      <w:start w:val="1"/>
+      <w:numFmt w:val="lowerRoman"/>
+      <w:lvlText w:val="%3."/>
+      <w:lvlJc w:val="right"/>
+      <w:pPr>
+        <w:ind w:left="1260" w:hanging="420"/>
+      </w:pPr>
+    </w:lvl>
+    <w:lvl w:ilvl="3" w:tplc="0409000F" w:tentative="1">
+      <w:start w:val="1"/>
+      <w:numFmt w:val="decimal"/>
+      <w:lvlText w:val="%4."/>
+      <w:lvlJc w:val="left"/>
+      <w:pPr>
+        <w:ind w:left="1680" w:hanging="420"/>
+      </w:pPr>
+    </w:lvl>
+    <w:lvl w:ilvl="4" w:tplc="04090019" w:tentative="1">
+      <w:start w:val="1"/>
+      <w:numFmt w:val="lowerLetter"/>
+      <w:lvlText w:val="%5)"/>
+      <w:lvlJc w:val="left"/>
+      <w:pPr>
+        <w:ind w:left="2100" w:hanging="420"/>
+      </w:pPr>
+    </w:lvl>
+    <w:lvl w:ilvl="5" w:tplc="0409001B" w:tentative="1">
+      <w:start w:val="1"/>
+      <w:numFmt w:val="lowerRoman"/>
+      <w:lvlText w:val="%6."/>
+      <w:lvlJc w:val="right"/>
+      <w:pPr>
+        <w:ind w:left="2520" w:hanging="420"/>
+      </w:pPr>
+    </w:lvl>
+    <w:lvl w:ilvl="6" w:tplc="0409000F" w:tentative="1">
+      <w:start w:val="1"/>
+      <w:numFmt w:val="decimal"/>
+      <w:lvlText w:val="%7."/>
+      <w:lvlJc w:val="left"/>
+      <w:pPr>
+        <w:ind w:left="2940" w:hanging="420"/>
+      </w:pPr>
+    </w:lvl>
+    <w:lvl w:ilvl="7" w:tplc="04090019" w:tentative="1">
+      <w:start w:val="1"/>
+      <w:numFmt w:val="lowerLetter"/>
+      <w:lvlText w:val="%8)"/>
+      <w:lvlJc w:val="left"/>
+      <w:pPr>
+        <w:ind w:left="3360" w:hanging="420"/>
+      </w:pPr>
+    </w:lvl>
+    <w:lvl w:ilvl="8" w:tplc="0409001B" w:tentative="1">
+      <w:start w:val="1"/>
+      <w:numFmt w:val="lowerRoman"/>
+      <w:lvlText w:val="%9."/>
+      <w:lvlJc w:val="right"/>
+      <w:pPr>
+        <w:ind w:left="3780" w:hanging="420"/>
+      </w:pPr>
+    </w:lvl>
+  </w:abstractNum>
   <w:num w:numId="1">
     <w:abstractNumId w:val="19"/>
   </w:num>
@@ -18013,6 +18768,9 @@
   </w:num>
   <w:num w:numId="23">
     <w:abstractNumId w:val="21"/>
+  </w:num>
+  <w:num w:numId="24">
+    <w:abstractNumId w:val="23"/>
   </w:num>
 </w:numbering>
 </file>
@@ -19627,7 +20385,7 @@
 </file>
 
 <file path=customXml/itemProps1.xml><?xml version="1.0" encoding="utf-8"?>
-<ds:datastoreItem xmlns:ds="http://schemas.openxmlformats.org/officeDocument/2006/customXml" ds:itemID="{C98A7662-35CA-43EA-88BE-6B8D0F7A4F6C}">
+<ds:datastoreItem xmlns:ds="http://schemas.openxmlformats.org/officeDocument/2006/customXml" ds:itemID="{F84046DE-91EB-4E5A-9E95-39EB5FDB1BDD}">
   <ds:schemaRefs>
     <ds:schemaRef ds:uri="http://schemas.openxmlformats.org/officeDocument/2006/bibliography"/>
   </ds:schemaRefs>

</xml_diff>